<commit_message>
Release candidate for serializer assignment
</commit_message>
<xml_diff>
--- a/Serializer/README.docx
+++ b/Serializer/README.docx
@@ -1,6 +1,6 @@
 
 <file path=word/document.xml><?xml version="1.0" encoding="utf-8"?>
-<w:document xmlns:wpc="http://schemas.microsoft.com/office/word/2010/wordprocessingCanvas" xmlns:cx="http://schemas.microsoft.com/office/drawing/2014/chartex" xmlns:cx1="http://schemas.microsoft.com/office/drawing/2015/9/8/chartex" xmlns:cx2="http://schemas.microsoft.com/office/drawing/2015/10/21/chartex" xmlns:cx3="http://schemas.microsoft.com/office/drawing/2016/5/9/chartex" xmlns:cx4="http://schemas.microsoft.com/office/drawing/2016/5/10/chartex" xmlns:cx5="http://schemas.microsoft.com/office/drawing/2016/5/11/chartex" xmlns:cx6="http://schemas.microsoft.com/office/drawing/2016/5/12/chartex" xmlns:cx7="http://schemas.microsoft.com/office/drawing/2016/5/13/chartex" xmlns:cx8="http://schemas.microsoft.com/office/drawing/2016/5/14/chartex" xmlns:mc="http://schemas.openxmlformats.org/markup-compatibility/2006" xmlns:aink="http://schemas.microsoft.com/office/drawing/2016/ink" xmlns:am3d="http://schemas.microsoft.com/office/drawing/2017/model3d" xmlns:o="urn:schemas-microsoft-com:office:office" xmlns:r="http://schemas.openxmlformats.org/officeDocument/2006/relationships" xmlns:m="http://schemas.openxmlformats.org/officeDocument/2006/math" xmlns:v="urn:schemas-microsoft-com:vml" xmlns:wp14="http://schemas.microsoft.com/office/word/2010/wordprocessingDrawing" xmlns:wp="http://schemas.openxmlformats.org/drawingml/2006/wordprocessingDrawing" xmlns:w10="urn:schemas-microsoft-com:office:word" xmlns:w="http://schemas.openxmlformats.org/wordprocessingml/2006/main" xmlns:w14="http://schemas.microsoft.com/office/word/2010/wordml" xmlns:w15="http://schemas.microsoft.com/office/word/2012/wordml" xmlns:w16cex="http://schemas.microsoft.com/office/word/2018/wordml/cex" xmlns:w16cid="http://schemas.microsoft.com/office/word/2016/wordml/cid" xmlns:w16="http://schemas.microsoft.com/office/word/2018/wordml" xmlns:w16sdtdh="http://schemas.microsoft.com/office/word/2020/wordml/sdtdatahash" xmlns:w16se="http://schemas.microsoft.com/office/word/2015/wordml/symex" xmlns:wpg="http://schemas.microsoft.com/office/word/2010/wordprocessingGroup" xmlns:wpi="http://schemas.microsoft.com/office/word/2010/wordprocessingInk" xmlns:wne="http://schemas.microsoft.com/office/word/2006/wordml" xmlns:wps="http://schemas.microsoft.com/office/word/2010/wordprocessingShape" mc:Ignorable="w14 w15 w16se w16cid w16 w16cex w16sdtdh wp14">
+<w:document xmlns:wpc="http://schemas.microsoft.com/office/word/2010/wordprocessingCanvas" xmlns:cx="http://schemas.microsoft.com/office/drawing/2014/chartex" xmlns:cx1="http://schemas.microsoft.com/office/drawing/2015/9/8/chartex" xmlns:cx2="http://schemas.microsoft.com/office/drawing/2015/10/21/chartex" xmlns:cx3="http://schemas.microsoft.com/office/drawing/2016/5/9/chartex" xmlns:cx4="http://schemas.microsoft.com/office/drawing/2016/5/10/chartex" xmlns:cx5="http://schemas.microsoft.com/office/drawing/2016/5/11/chartex" xmlns:cx6="http://schemas.microsoft.com/office/drawing/2016/5/12/chartex" xmlns:cx7="http://schemas.microsoft.com/office/drawing/2016/5/13/chartex" xmlns:cx8="http://schemas.microsoft.com/office/drawing/2016/5/14/chartex" xmlns:mc="http://schemas.openxmlformats.org/markup-compatibility/2006" xmlns:aink="http://schemas.microsoft.com/office/drawing/2016/ink" xmlns:am3d="http://schemas.microsoft.com/office/drawing/2017/model3d" xmlns:o="urn:schemas-microsoft-com:office:office" xmlns:oel="http://schemas.microsoft.com/office/2019/extlst" xmlns:r="http://schemas.openxmlformats.org/officeDocument/2006/relationships" xmlns:m="http://schemas.openxmlformats.org/officeDocument/2006/math" xmlns:v="urn:schemas-microsoft-com:vml" xmlns:wp14="http://schemas.microsoft.com/office/word/2010/wordprocessingDrawing" xmlns:wp="http://schemas.openxmlformats.org/drawingml/2006/wordprocessingDrawing" xmlns:w10="urn:schemas-microsoft-com:office:word" xmlns:w="http://schemas.openxmlformats.org/wordprocessingml/2006/main" xmlns:w14="http://schemas.microsoft.com/office/word/2010/wordml" xmlns:w15="http://schemas.microsoft.com/office/word/2012/wordml" xmlns:w16cex="http://schemas.microsoft.com/office/word/2018/wordml/cex" xmlns:w16cid="http://schemas.microsoft.com/office/word/2016/wordml/cid" xmlns:w16="http://schemas.microsoft.com/office/word/2018/wordml" xmlns:w16sdtdh="http://schemas.microsoft.com/office/word/2020/wordml/sdtdatahash" xmlns:w16se="http://schemas.microsoft.com/office/word/2015/wordml/symex" xmlns:wpg="http://schemas.microsoft.com/office/word/2010/wordprocessingGroup" xmlns:wpi="http://schemas.microsoft.com/office/word/2010/wordprocessingInk" xmlns:wne="http://schemas.microsoft.com/office/word/2006/wordml" xmlns:wps="http://schemas.microsoft.com/office/word/2010/wordprocessingShape" mc:Ignorable="w14 w15 w16se w16cid w16 w16cex w16sdtdh wp14">
   <w:body>
     <w:p>
       <w:pPr>
@@ -59,37 +59,50 @@
       <w:r>
         <w:t xml:space="preserve">Simplified versions of </w:t>
       </w:r>
-      <w:proofErr w:type="spellStart"/>
-      <w:r>
+      <w:r>
+        <w:rPr>
+          <w:rFonts w:ascii="Consolas" w:hAnsi="Consolas"/>
+        </w:rPr>
         <w:t>GameObject</w:t>
       </w:r>
-      <w:proofErr w:type="spellEnd"/>
-      <w:r>
-        <w:t xml:space="preserve">, Component, Transform, CircleCollider2D, and </w:t>
-      </w:r>
-      <w:proofErr w:type="spellStart"/>
-      <w:r>
+      <w:r>
+        <w:t xml:space="preserve">, </w:t>
+      </w:r>
+      <w:r>
+        <w:rPr>
+          <w:rFonts w:ascii="Consolas" w:hAnsi="Consolas"/>
+        </w:rPr>
+        <w:t>Component</w:t>
+      </w:r>
+      <w:r>
+        <w:t xml:space="preserve">, </w:t>
+      </w:r>
+      <w:r>
+        <w:rPr>
+          <w:rFonts w:ascii="Consolas" w:hAnsi="Consolas"/>
+        </w:rPr>
+        <w:t>Transform</w:t>
+      </w:r>
+      <w:r>
+        <w:t xml:space="preserve">, </w:t>
+      </w:r>
+      <w:r>
+        <w:rPr>
+          <w:rFonts w:ascii="Consolas" w:hAnsi="Consolas"/>
+        </w:rPr>
+        <w:t>CircleCollider2D</w:t>
+      </w:r>
+      <w:r>
+        <w:t xml:space="preserve">, and </w:t>
+      </w:r>
+      <w:r>
+        <w:rPr>
+          <w:rFonts w:ascii="Consolas" w:hAnsi="Consolas"/>
+        </w:rPr>
         <w:t>SpriteRenderer</w:t>
       </w:r>
-      <w:proofErr w:type="spellEnd"/>
-      <w:r>
-        <w:t xml:space="preserve">, called </w:t>
-      </w:r>
-      <w:proofErr w:type="spellStart"/>
-      <w:r>
-        <w:t>FakeGameObject</w:t>
-      </w:r>
-      <w:proofErr w:type="spellEnd"/>
-      <w:r>
-        <w:t xml:space="preserve">, </w:t>
-      </w:r>
-      <w:proofErr w:type="spellStart"/>
-      <w:r>
-        <w:t>FakeComponent</w:t>
-      </w:r>
-      <w:proofErr w:type="spellEnd"/>
-      <w:r>
-        <w:t>, etc.  They’ll give you a sense of how to the different objects fit together.</w:t>
+      <w:r>
+        <w:t>.  They’ll give you a sense of how to the different objects fit together.</w:t>
       </w:r>
     </w:p>
     <w:p>
@@ -101,13 +114,23 @@
         </w:numPr>
       </w:pPr>
       <w:r>
-        <w:t xml:space="preserve">A Serializer and </w:t>
-      </w:r>
-      <w:proofErr w:type="spellStart"/>
-      <w:r>
+        <w:t xml:space="preserve">A </w:t>
+      </w:r>
+      <w:r>
+        <w:rPr>
+          <w:rFonts w:ascii="Consolas" w:hAnsi="Consolas"/>
+        </w:rPr>
+        <w:t>Serializer</w:t>
+      </w:r>
+      <w:r>
+        <w:t xml:space="preserve"> and </w:t>
+      </w:r>
+      <w:r>
+        <w:rPr>
+          <w:rFonts w:ascii="Consolas" w:hAnsi="Consolas"/>
+        </w:rPr>
         <w:t>Deserializer</w:t>
       </w:r>
-      <w:proofErr w:type="spellEnd"/>
       <w:r>
         <w:t xml:space="preserve"> class.  To serialize an object </w:t>
       </w:r>
@@ -119,13 +142,23 @@
         <w:t>o</w:t>
       </w:r>
       <w:r>
-        <w:t xml:space="preserve">, one creates a Serializer and then calls its </w:t>
-      </w:r>
-      <w:proofErr w:type="spellStart"/>
-      <w:r>
+        <w:t xml:space="preserve">, one creates a </w:t>
+      </w:r>
+      <w:r>
+        <w:rPr>
+          <w:rFonts w:ascii="Consolas" w:hAnsi="Consolas"/>
+        </w:rPr>
+        <w:t>Serializer</w:t>
+      </w:r>
+      <w:r>
+        <w:t xml:space="preserve"> and then calls its </w:t>
+      </w:r>
+      <w:r>
+        <w:rPr>
+          <w:rFonts w:ascii="Consolas" w:hAnsi="Consolas"/>
+        </w:rPr>
         <w:t>WriteObject</w:t>
       </w:r>
-      <w:proofErr w:type="spellEnd"/>
       <w:r>
         <w:t xml:space="preserve"> method on </w:t>
       </w:r>
@@ -155,19 +188,21 @@
       <w:r>
         <w:t xml:space="preserve">, to deserialize, you make a </w:t>
       </w:r>
-      <w:proofErr w:type="spellStart"/>
-      <w:r>
+      <w:r>
+        <w:rPr>
+          <w:rFonts w:ascii="Consolas" w:hAnsi="Consolas"/>
+        </w:rPr>
         <w:t>Deserializer</w:t>
       </w:r>
-      <w:proofErr w:type="spellEnd"/>
       <w:r>
         <w:t xml:space="preserve"> and then call its </w:t>
       </w:r>
-      <w:proofErr w:type="spellStart"/>
-      <w:r>
+      <w:r>
+        <w:rPr>
+          <w:rFonts w:ascii="Consolas" w:hAnsi="Consolas"/>
+        </w:rPr>
         <w:t>ReadObject</w:t>
       </w:r>
-      <w:proofErr w:type="spellEnd"/>
       <w:r>
         <w:t xml:space="preserve"> method.</w:t>
       </w:r>
@@ -186,13 +221,14 @@
       <w:r>
         <w:t xml:space="preserve">There’s a built-in static method, </w:t>
       </w:r>
-      <w:proofErr w:type="spellStart"/>
-      <w:r>
-        <w:t>Serializer.Serialize</w:t>
-      </w:r>
-      <w:proofErr w:type="spellEnd"/>
-      <w:r>
-        <w:t>() that does those steps for you.  It takes an object and gives you back the serialized string.</w:t>
+      <w:r>
+        <w:rPr>
+          <w:rFonts w:ascii="Consolas" w:hAnsi="Consolas"/>
+        </w:rPr>
+        <w:t>Serializer.Serialize()</w:t>
+      </w:r>
+      <w:r>
+        <w:t xml:space="preserve"> that does those steps for you.  It takes an object and gives you back the serialized string.</w:t>
       </w:r>
     </w:p>
     <w:p>
@@ -206,13 +242,14 @@
       <w:r>
         <w:t xml:space="preserve">There’s a built-in static method, </w:t>
       </w:r>
-      <w:proofErr w:type="spellStart"/>
-      <w:r>
-        <w:t>Deserializer.Deserialize</w:t>
-      </w:r>
-      <w:proofErr w:type="spellEnd"/>
-      <w:r>
-        <w:t>() that takes a serialized string and gives you back the object, or rather an equivalent object.</w:t>
+      <w:r>
+        <w:rPr>
+          <w:rFonts w:ascii="Consolas" w:hAnsi="Consolas"/>
+        </w:rPr>
+        <w:t>Deserializer.Deserialize()</w:t>
+      </w:r>
+      <w:r>
+        <w:t xml:space="preserve"> that takes a serialized string and gives you back the object, or rather an equivalent object.</w:t>
       </w:r>
     </w:p>
     <w:p>
@@ -224,7 +261,16 @@
         </w:numPr>
       </w:pPr>
       <w:r>
-        <w:t>A set of useful methods in a static class called Utilities that lets you</w:t>
+        <w:t xml:space="preserve">A set of useful methods in a static class called </w:t>
+      </w:r>
+      <w:r>
+        <w:rPr>
+          <w:rFonts w:ascii="Consolas" w:hAnsi="Consolas"/>
+        </w:rPr>
+        <w:t>Utilities</w:t>
+      </w:r>
+      <w:r>
+        <w:t xml:space="preserve"> that lets you</w:t>
       </w:r>
     </w:p>
     <w:p>
@@ -308,20 +354,48 @@
         </w:numPr>
       </w:pPr>
       <w:r>
-        <w:t>Unit tests that run inside Unity and log their results to the unity console window</w:t>
-      </w:r>
-    </w:p>
-    <w:p>
-      <w:r>
-        <w:t xml:space="preserve">You need to fill in the missing code in the file </w:t>
-      </w:r>
-      <w:proofErr w:type="spellStart"/>
-      <w:r>
-        <w:t>StudentCode.cs</w:t>
-      </w:r>
-      <w:proofErr w:type="spellEnd"/>
-      <w:r>
-        <w:t xml:space="preserve"> to:</w:t>
+        <w:t xml:space="preserve">Unit tests that run inside </w:t>
+      </w:r>
+      <w:r>
+        <w:t>Visual Studio and display their status</w:t>
+      </w:r>
+    </w:p>
+    <w:p>
+      <w:r>
+        <w:t xml:space="preserve">You need to fill in the missing code in the </w:t>
+      </w:r>
+      <w:r>
+        <w:t xml:space="preserve">code in </w:t>
+      </w:r>
+      <w:r>
+        <w:rPr>
+          <w:rFonts w:ascii="Consolas" w:hAnsi="Consolas"/>
+        </w:rPr>
+        <w:t>Serialization/Serializer</w:t>
+      </w:r>
+      <w:r>
+        <w:rPr>
+          <w:rFonts w:ascii="Consolas" w:hAnsi="Consolas"/>
+        </w:rPr>
+        <w:t>.cs</w:t>
+      </w:r>
+      <w:r>
+        <w:t xml:space="preserve"> </w:t>
+      </w:r>
+      <w:r>
+        <w:t xml:space="preserve">and </w:t>
+      </w:r>
+      <w:r>
+        <w:rPr>
+          <w:rFonts w:ascii="Consolas" w:hAnsi="Consolas"/>
+        </w:rPr>
+        <w:t>Serialization/Deserializer.cs</w:t>
+      </w:r>
+      <w:r>
+        <w:t xml:space="preserve"> </w:t>
+      </w:r>
+      <w:r>
+        <w:t>to:</w:t>
       </w:r>
     </w:p>
     <w:p>
@@ -380,6 +454,7 @@
         <w:pStyle w:val="Heading1"/>
       </w:pPr>
       <w:r>
+        <w:lastRenderedPageBreak/>
         <w:t>Serialization format</w:t>
       </w:r>
     </w:p>
@@ -397,7 +472,6 @@
         </w:numPr>
       </w:pPr>
       <w:r>
-        <w:lastRenderedPageBreak/>
         <w:t>Whitespace is ignored, so you can generate newlines as you like</w:t>
       </w:r>
     </w:p>
@@ -410,15 +484,7 @@
         </w:numPr>
       </w:pPr>
       <w:r>
-        <w:t xml:space="preserve">Floats and </w:t>
-      </w:r>
-      <w:proofErr w:type="spellStart"/>
-      <w:r>
-        <w:t>ints</w:t>
-      </w:r>
-      <w:proofErr w:type="spellEnd"/>
-      <w:r>
-        <w:t xml:space="preserve"> print as normal decimal numbers: 1.5, 1, etc.</w:t>
+        <w:t>Floats and ints print as normal decimal numbers: 1.5, 1, etc.</w:t>
       </w:r>
     </w:p>
     <w:p>
@@ -466,15 +532,7 @@
         </w:numPr>
       </w:pPr>
       <w:r>
-        <w:t xml:space="preserve">Complex objects containing their own fields which have not already been </w:t>
-      </w:r>
-      <w:proofErr w:type="spellStart"/>
-      <w:r>
-        <w:t>serialzed</w:t>
-      </w:r>
-      <w:proofErr w:type="spellEnd"/>
-      <w:r>
-        <w:t>, should print as:</w:t>
+        <w:t>Complex objects containing their own fields which have not already been serialzed, should print as:</w:t>
       </w:r>
       <w:r>
         <w:br/>
@@ -498,7 +556,6 @@
       <w:r>
         <w:t xml:space="preserve">: </w:t>
       </w:r>
-      <w:proofErr w:type="spellStart"/>
       <w:r>
         <w:rPr>
           <w:i/>
@@ -506,7 +563,6 @@
         </w:rPr>
         <w:t>typename</w:t>
       </w:r>
-      <w:proofErr w:type="spellEnd"/>
       <w:r>
         <w:t xml:space="preserve">, </w:t>
       </w:r>
@@ -543,7 +599,6 @@
           <w:numId w:val="7"/>
         </w:numPr>
       </w:pPr>
-      <w:proofErr w:type="spellStart"/>
       <w:r>
         <w:rPr>
           <w:i/>
@@ -551,7 +606,6 @@
         </w:rPr>
         <w:t>id</w:t>
       </w:r>
-      <w:proofErr w:type="spellEnd"/>
       <w:r>
         <w:t xml:space="preserve"> is the serial number assigned to this object</w:t>
       </w:r>
@@ -564,7 +618,6 @@
           <w:numId w:val="7"/>
         </w:numPr>
       </w:pPr>
-      <w:proofErr w:type="spellStart"/>
       <w:r>
         <w:rPr>
           <w:i/>
@@ -572,18 +625,12 @@
         </w:rPr>
         <w:t>typename</w:t>
       </w:r>
-      <w:proofErr w:type="spellEnd"/>
       <w:r>
         <w:t xml:space="preserve"> is the name of the type of the object.  You can get the type of an object by calling its </w:t>
       </w:r>
-      <w:proofErr w:type="spellStart"/>
       <w:proofErr w:type="gramStart"/>
       <w:r>
-        <w:t>GetType</w:t>
-      </w:r>
-      <w:proofErr w:type="spellEnd"/>
-      <w:r>
-        <w:t>(</w:t>
+        <w:t>GetType(</w:t>
       </w:r>
       <w:proofErr w:type="gramEnd"/>
       <w:r>
@@ -656,37 +703,8 @@
       <w:r>
         <w:t xml:space="preserve">Here’s the serialization produced by my solution set for the </w:t>
       </w:r>
-      <w:proofErr w:type="spellStart"/>
-      <w:r>
-        <w:t>GameObject</w:t>
-      </w:r>
-      <w:proofErr w:type="spellEnd"/>
-      <w:r>
-        <w:t xml:space="preserve"> graph used in the tests.  That graph has a </w:t>
-      </w:r>
-      <w:proofErr w:type="spellStart"/>
-      <w:r>
-        <w:t>gameobject</w:t>
-      </w:r>
-      <w:proofErr w:type="spellEnd"/>
-      <w:r>
-        <w:t xml:space="preserve">, parent, which two </w:t>
-      </w:r>
-      <w:proofErr w:type="spellStart"/>
-      <w:r>
-        <w:t>gameobjects</w:t>
-      </w:r>
-      <w:proofErr w:type="spellEnd"/>
-      <w:r>
-        <w:t xml:space="preserve"> in it, the first of which has its own child object inside it.  All </w:t>
-      </w:r>
-      <w:proofErr w:type="spellStart"/>
-      <w:r>
-        <w:t>gameobjects</w:t>
-      </w:r>
-      <w:proofErr w:type="spellEnd"/>
-      <w:r>
-        <w:t xml:space="preserve"> have transform components, but the two children of the parent game object also have other components in them.  Here’s the serialization:</w:t>
+      <w:r>
+        <w:t>GameObject graph used in the tests.  That graph has a gameobject, parent, which two gameobjects in it, the first of which has its own child object inside it.  All gameobjects have transform components, but the two children of the parent game object also have other components in them.  Here’s the serialization:</w:t>
       </w:r>
     </w:p>
     <w:p>
@@ -714,21 +732,7 @@
         <w:rPr>
           <w:rFonts w:ascii="Consolas" w:hAnsi="Consolas"/>
         </w:rPr>
-        <w:t xml:space="preserve">    type: "</w:t>
-      </w:r>
-      <w:proofErr w:type="spellStart"/>
-      <w:r>
-        <w:rPr>
-          <w:rFonts w:ascii="Consolas" w:hAnsi="Consolas"/>
-        </w:rPr>
-        <w:t>FakeGameObject</w:t>
-      </w:r>
-      <w:proofErr w:type="spellEnd"/>
-      <w:r>
-        <w:rPr>
-          <w:rFonts w:ascii="Consolas" w:hAnsi="Consolas"/>
-        </w:rPr>
-        <w:t>",</w:t>
+        <w:t xml:space="preserve">    type: "GameObject",</w:t>
       </w:r>
     </w:p>
     <w:p>
@@ -790,21 +794,7 @@
         <w:rPr>
           <w:rFonts w:ascii="Consolas" w:hAnsi="Consolas"/>
         </w:rPr>
-        <w:t xml:space="preserve">            type: "</w:t>
-      </w:r>
-      <w:proofErr w:type="spellStart"/>
-      <w:r>
-        <w:rPr>
-          <w:rFonts w:ascii="Consolas" w:hAnsi="Consolas"/>
-        </w:rPr>
-        <w:t>FakeTransform</w:t>
-      </w:r>
-      <w:proofErr w:type="spellEnd"/>
-      <w:r>
-        <w:rPr>
-          <w:rFonts w:ascii="Consolas" w:hAnsi="Consolas"/>
-        </w:rPr>
-        <w:t>",</w:t>
+        <w:t xml:space="preserve">            type: "Transform",</w:t>
       </w:r>
     </w:p>
     <w:p>
@@ -920,38 +910,54 @@
           <w:rFonts w:ascii="Consolas" w:hAnsi="Consolas"/>
           <w:lang w:val="fr-FR"/>
         </w:rPr>
-        <w:t xml:space="preserve"> "</w:t>
-      </w:r>
-      <w:proofErr w:type="spellStart"/>
-      <w:r>
+        <w:t xml:space="preserve"> "Transform",</w:t>
+      </w:r>
+    </w:p>
+    <w:p>
+      <w:pPr>
+        <w:spacing w:after="0" w:line="240" w:lineRule="auto"/>
         <w:rPr>
           <w:rFonts w:ascii="Consolas" w:hAnsi="Consolas"/>
           <w:lang w:val="fr-FR"/>
         </w:rPr>
-        <w:t>FakeTransform</w:t>
-      </w:r>
-      <w:proofErr w:type="spellEnd"/>
+      </w:pPr>
       <w:r>
         <w:rPr>
           <w:rFonts w:ascii="Consolas" w:hAnsi="Consolas"/>
           <w:lang w:val="fr-FR"/>
         </w:rPr>
-        <w:t>",</w:t>
-      </w:r>
-    </w:p>
-    <w:p>
-      <w:pPr>
-        <w:spacing w:after="0" w:line="240" w:lineRule="auto"/>
+        <w:t xml:space="preserve">                    </w:t>
+      </w:r>
+      <w:proofErr w:type="gramStart"/>
+      <w:r>
         <w:rPr>
           <w:rFonts w:ascii="Consolas" w:hAnsi="Consolas"/>
           <w:lang w:val="fr-FR"/>
         </w:rPr>
-      </w:pPr>
+        <w:t>X:</w:t>
+      </w:r>
+      <w:proofErr w:type="gramEnd"/>
       <w:r>
         <w:rPr>
           <w:rFonts w:ascii="Consolas" w:hAnsi="Consolas"/>
           <w:lang w:val="fr-FR"/>
         </w:rPr>
+        <w:t xml:space="preserve"> 100,</w:t>
+      </w:r>
+    </w:p>
+    <w:p>
+      <w:pPr>
+        <w:spacing w:after="0" w:line="240" w:lineRule="auto"/>
+        <w:rPr>
+          <w:rFonts w:ascii="Consolas" w:hAnsi="Consolas"/>
+          <w:lang w:val="fr-FR"/>
+        </w:rPr>
+      </w:pPr>
+      <w:r>
+        <w:rPr>
+          <w:rFonts w:ascii="Consolas" w:hAnsi="Consolas"/>
+          <w:lang w:val="fr-FR"/>
+        </w:rPr>
         <w:t xml:space="preserve">                    </w:t>
       </w:r>
       <w:proofErr w:type="gramStart"/>
@@ -960,6 +966,597 @@
           <w:rFonts w:ascii="Consolas" w:hAnsi="Consolas"/>
           <w:lang w:val="fr-FR"/>
         </w:rPr>
+        <w:t>Y:</w:t>
+      </w:r>
+      <w:proofErr w:type="gramEnd"/>
+      <w:r>
+        <w:rPr>
+          <w:rFonts w:ascii="Consolas" w:hAnsi="Consolas"/>
+          <w:lang w:val="fr-FR"/>
+        </w:rPr>
+        <w:t xml:space="preserve"> 100,</w:t>
+      </w:r>
+    </w:p>
+    <w:p>
+      <w:pPr>
+        <w:spacing w:after="0" w:line="240" w:lineRule="auto"/>
+        <w:rPr>
+          <w:rFonts w:ascii="Consolas" w:hAnsi="Consolas"/>
+          <w:lang w:val="fr-FR"/>
+        </w:rPr>
+      </w:pPr>
+      <w:r>
+        <w:rPr>
+          <w:rFonts w:ascii="Consolas" w:hAnsi="Consolas"/>
+          <w:lang w:val="fr-FR"/>
+        </w:rPr>
+        <w:t xml:space="preserve">                    </w:t>
+      </w:r>
+      <w:proofErr w:type="gramStart"/>
+      <w:r>
+        <w:rPr>
+          <w:rFonts w:ascii="Consolas" w:hAnsi="Consolas"/>
+          <w:lang w:val="fr-FR"/>
+        </w:rPr>
+        <w:t>parent:</w:t>
+      </w:r>
+      <w:proofErr w:type="gramEnd"/>
+      <w:r>
+        <w:rPr>
+          <w:rFonts w:ascii="Consolas" w:hAnsi="Consolas"/>
+          <w:lang w:val="fr-FR"/>
+        </w:rPr>
+        <w:t xml:space="preserve"> #1,</w:t>
+      </w:r>
+    </w:p>
+    <w:p>
+      <w:pPr>
+        <w:spacing w:after="0" w:line="240" w:lineRule="auto"/>
+        <w:rPr>
+          <w:rFonts w:ascii="Consolas" w:hAnsi="Consolas"/>
+        </w:rPr>
+      </w:pPr>
+      <w:r>
+        <w:rPr>
+          <w:rFonts w:ascii="Consolas" w:hAnsi="Consolas"/>
+          <w:lang w:val="fr-FR"/>
+        </w:rPr>
+        <w:t xml:space="preserve">                    </w:t>
+      </w:r>
+      <w:r>
+        <w:rPr>
+          <w:rFonts w:ascii="Consolas" w:hAnsi="Consolas"/>
+        </w:rPr>
+        <w:t xml:space="preserve">children: [ </w:t>
+      </w:r>
+    </w:p>
+    <w:p>
+      <w:pPr>
+        <w:spacing w:after="0" w:line="240" w:lineRule="auto"/>
+        <w:rPr>
+          <w:rFonts w:ascii="Consolas" w:hAnsi="Consolas"/>
+        </w:rPr>
+      </w:pPr>
+      <w:r>
+        <w:rPr>
+          <w:rFonts w:ascii="Consolas" w:hAnsi="Consolas"/>
+        </w:rPr>
+        <w:t xml:space="preserve">                        #3{</w:t>
+      </w:r>
+    </w:p>
+    <w:p>
+      <w:pPr>
+        <w:spacing w:after="0" w:line="240" w:lineRule="auto"/>
+        <w:rPr>
+          <w:rFonts w:ascii="Consolas" w:hAnsi="Consolas"/>
+        </w:rPr>
+      </w:pPr>
+      <w:r>
+        <w:rPr>
+          <w:rFonts w:ascii="Consolas" w:hAnsi="Consolas"/>
+        </w:rPr>
+        <w:t xml:space="preserve">                            type: "Transform",</w:t>
+      </w:r>
+    </w:p>
+    <w:p>
+      <w:pPr>
+        <w:spacing w:after="0" w:line="240" w:lineRule="auto"/>
+        <w:rPr>
+          <w:rFonts w:ascii="Consolas" w:hAnsi="Consolas"/>
+        </w:rPr>
+      </w:pPr>
+      <w:r>
+        <w:rPr>
+          <w:rFonts w:ascii="Consolas" w:hAnsi="Consolas"/>
+        </w:rPr>
+        <w:lastRenderedPageBreak/>
+        <w:t xml:space="preserve">                            X: 0,</w:t>
+      </w:r>
+    </w:p>
+    <w:p>
+      <w:pPr>
+        <w:spacing w:after="0" w:line="240" w:lineRule="auto"/>
+        <w:rPr>
+          <w:rFonts w:ascii="Consolas" w:hAnsi="Consolas"/>
+        </w:rPr>
+      </w:pPr>
+      <w:r>
+        <w:rPr>
+          <w:rFonts w:ascii="Consolas" w:hAnsi="Consolas"/>
+        </w:rPr>
+        <w:t xml:space="preserve">                            Y: 0,</w:t>
+      </w:r>
+    </w:p>
+    <w:p>
+      <w:pPr>
+        <w:spacing w:after="0" w:line="240" w:lineRule="auto"/>
+        <w:rPr>
+          <w:rFonts w:ascii="Consolas" w:hAnsi="Consolas"/>
+        </w:rPr>
+      </w:pPr>
+      <w:r>
+        <w:rPr>
+          <w:rFonts w:ascii="Consolas" w:hAnsi="Consolas"/>
+        </w:rPr>
+        <w:t xml:space="preserve">                            parent: #2,</w:t>
+      </w:r>
+    </w:p>
+    <w:p>
+      <w:pPr>
+        <w:spacing w:after="0" w:line="240" w:lineRule="auto"/>
+        <w:rPr>
+          <w:rFonts w:ascii="Consolas" w:hAnsi="Consolas"/>
+        </w:rPr>
+      </w:pPr>
+      <w:r>
+        <w:rPr>
+          <w:rFonts w:ascii="Consolas" w:hAnsi="Consolas"/>
+        </w:rPr>
+        <w:t xml:space="preserve">                            children: </w:t>
+      </w:r>
+      <w:proofErr w:type="gramStart"/>
+      <w:r>
+        <w:rPr>
+          <w:rFonts w:ascii="Consolas" w:hAnsi="Consolas"/>
+        </w:rPr>
+        <w:t>[ ]</w:t>
+      </w:r>
+      <w:proofErr w:type="gramEnd"/>
+      <w:r>
+        <w:rPr>
+          <w:rFonts w:ascii="Consolas" w:hAnsi="Consolas"/>
+        </w:rPr>
+        <w:t>,</w:t>
+      </w:r>
+    </w:p>
+    <w:p>
+      <w:pPr>
+        <w:spacing w:after="0" w:line="240" w:lineRule="auto"/>
+        <w:rPr>
+          <w:rFonts w:ascii="Consolas" w:hAnsi="Consolas"/>
+        </w:rPr>
+      </w:pPr>
+      <w:r>
+        <w:rPr>
+          <w:rFonts w:ascii="Consolas" w:hAnsi="Consolas"/>
+        </w:rPr>
+        <w:t xml:space="preserve">                            gameObject: #4{</w:t>
+      </w:r>
+    </w:p>
+    <w:p>
+      <w:pPr>
+        <w:spacing w:after="0" w:line="240" w:lineRule="auto"/>
+        <w:rPr>
+          <w:rFonts w:ascii="Consolas" w:hAnsi="Consolas"/>
+        </w:rPr>
+      </w:pPr>
+      <w:r>
+        <w:rPr>
+          <w:rFonts w:ascii="Consolas" w:hAnsi="Consolas"/>
+        </w:rPr>
+        <w:t xml:space="preserve">                                type: "GameObject",</w:t>
+      </w:r>
+    </w:p>
+    <w:p>
+      <w:pPr>
+        <w:spacing w:after="0" w:line="240" w:lineRule="auto"/>
+        <w:rPr>
+          <w:rFonts w:ascii="Consolas" w:hAnsi="Consolas"/>
+        </w:rPr>
+      </w:pPr>
+      <w:r>
+        <w:rPr>
+          <w:rFonts w:ascii="Consolas" w:hAnsi="Consolas"/>
+        </w:rPr>
+        <w:t xml:space="preserve">                                name: "child 2",</w:t>
+      </w:r>
+    </w:p>
+    <w:p>
+      <w:pPr>
+        <w:spacing w:after="0" w:line="240" w:lineRule="auto"/>
+        <w:rPr>
+          <w:rFonts w:ascii="Consolas" w:hAnsi="Consolas"/>
+        </w:rPr>
+      </w:pPr>
+      <w:r>
+        <w:rPr>
+          <w:rFonts w:ascii="Consolas" w:hAnsi="Consolas"/>
+        </w:rPr>
+        <w:t xml:space="preserve">                                components: [ </w:t>
+      </w:r>
+    </w:p>
+    <w:p>
+      <w:pPr>
+        <w:spacing w:after="0" w:line="240" w:lineRule="auto"/>
+        <w:rPr>
+          <w:rFonts w:ascii="Consolas" w:hAnsi="Consolas"/>
+        </w:rPr>
+      </w:pPr>
+      <w:r>
+        <w:rPr>
+          <w:rFonts w:ascii="Consolas" w:hAnsi="Consolas"/>
+        </w:rPr>
+        <w:t xml:space="preserve">                                    #3</w:t>
+      </w:r>
+    </w:p>
+    <w:p>
+      <w:pPr>
+        <w:spacing w:after="0" w:line="240" w:lineRule="auto"/>
+        <w:rPr>
+          <w:rFonts w:ascii="Consolas" w:hAnsi="Consolas"/>
+        </w:rPr>
+      </w:pPr>
+      <w:r>
+        <w:rPr>
+          <w:rFonts w:ascii="Consolas" w:hAnsi="Consolas"/>
+        </w:rPr>
+        <w:t xml:space="preserve">                                 ]</w:t>
+      </w:r>
+    </w:p>
+    <w:p>
+      <w:pPr>
+        <w:spacing w:after="0" w:line="240" w:lineRule="auto"/>
+        <w:rPr>
+          <w:rFonts w:ascii="Consolas" w:hAnsi="Consolas"/>
+        </w:rPr>
+      </w:pPr>
+      <w:r>
+        <w:rPr>
+          <w:rFonts w:ascii="Consolas" w:hAnsi="Consolas"/>
+        </w:rPr>
+        <w:t xml:space="preserve">                            }</w:t>
+      </w:r>
+    </w:p>
+    <w:p>
+      <w:pPr>
+        <w:spacing w:after="0" w:line="240" w:lineRule="auto"/>
+        <w:rPr>
+          <w:rFonts w:ascii="Consolas" w:hAnsi="Consolas"/>
+        </w:rPr>
+      </w:pPr>
+      <w:r>
+        <w:rPr>
+          <w:rFonts w:ascii="Consolas" w:hAnsi="Consolas"/>
+        </w:rPr>
+        <w:t xml:space="preserve">                        }</w:t>
+      </w:r>
+    </w:p>
+    <w:p>
+      <w:pPr>
+        <w:spacing w:after="0" w:line="240" w:lineRule="auto"/>
+        <w:rPr>
+          <w:rFonts w:ascii="Consolas" w:hAnsi="Consolas"/>
+        </w:rPr>
+      </w:pPr>
+      <w:r>
+        <w:rPr>
+          <w:rFonts w:ascii="Consolas" w:hAnsi="Consolas"/>
+        </w:rPr>
+        <w:t xml:space="preserve">                     ],</w:t>
+      </w:r>
+    </w:p>
+    <w:p>
+      <w:pPr>
+        <w:spacing w:after="0" w:line="240" w:lineRule="auto"/>
+        <w:rPr>
+          <w:rFonts w:ascii="Consolas" w:hAnsi="Consolas"/>
+        </w:rPr>
+      </w:pPr>
+      <w:r>
+        <w:rPr>
+          <w:rFonts w:ascii="Consolas" w:hAnsi="Consolas"/>
+        </w:rPr>
+        <w:t xml:space="preserve">                    gameObject: #5{</w:t>
+      </w:r>
+    </w:p>
+    <w:p>
+      <w:pPr>
+        <w:spacing w:after="0" w:line="240" w:lineRule="auto"/>
+        <w:rPr>
+          <w:rFonts w:ascii="Consolas" w:hAnsi="Consolas"/>
+        </w:rPr>
+      </w:pPr>
+      <w:r>
+        <w:rPr>
+          <w:rFonts w:ascii="Consolas" w:hAnsi="Consolas"/>
+        </w:rPr>
+        <w:t xml:space="preserve">                        type: "GameObject",</w:t>
+      </w:r>
+    </w:p>
+    <w:p>
+      <w:pPr>
+        <w:spacing w:after="0" w:line="240" w:lineRule="auto"/>
+        <w:rPr>
+          <w:rFonts w:ascii="Consolas" w:hAnsi="Consolas"/>
+        </w:rPr>
+      </w:pPr>
+      <w:r>
+        <w:rPr>
+          <w:rFonts w:ascii="Consolas" w:hAnsi="Consolas"/>
+        </w:rPr>
+        <w:t xml:space="preserve">                        name: "child 1",</w:t>
+      </w:r>
+    </w:p>
+    <w:p>
+      <w:pPr>
+        <w:spacing w:after="0" w:line="240" w:lineRule="auto"/>
+        <w:rPr>
+          <w:rFonts w:ascii="Consolas" w:hAnsi="Consolas"/>
+        </w:rPr>
+      </w:pPr>
+      <w:r>
+        <w:rPr>
+          <w:rFonts w:ascii="Consolas" w:hAnsi="Consolas"/>
+        </w:rPr>
+        <w:t xml:space="preserve">                        components: [ </w:t>
+      </w:r>
+    </w:p>
+    <w:p>
+      <w:pPr>
+        <w:spacing w:after="0" w:line="240" w:lineRule="auto"/>
+        <w:rPr>
+          <w:rFonts w:ascii="Consolas" w:hAnsi="Consolas"/>
+        </w:rPr>
+      </w:pPr>
+      <w:r>
+        <w:rPr>
+          <w:rFonts w:ascii="Consolas" w:hAnsi="Consolas"/>
+        </w:rPr>
+        <w:t xml:space="preserve">                            #2, #6{</w:t>
+      </w:r>
+    </w:p>
+    <w:p>
+      <w:pPr>
+        <w:spacing w:after="0" w:line="240" w:lineRule="auto"/>
+        <w:rPr>
+          <w:rFonts w:ascii="Consolas" w:hAnsi="Consolas"/>
+        </w:rPr>
+      </w:pPr>
+      <w:r>
+        <w:rPr>
+          <w:rFonts w:ascii="Consolas" w:hAnsi="Consolas"/>
+        </w:rPr>
+        <w:t xml:space="preserve">                                type: "CircleCollider2D",</w:t>
+      </w:r>
+    </w:p>
+    <w:p>
+      <w:pPr>
+        <w:spacing w:after="0" w:line="240" w:lineRule="auto"/>
+        <w:rPr>
+          <w:rFonts w:ascii="Consolas" w:hAnsi="Consolas"/>
+        </w:rPr>
+      </w:pPr>
+      <w:r>
+        <w:rPr>
+          <w:rFonts w:ascii="Consolas" w:hAnsi="Consolas"/>
+        </w:rPr>
+        <w:t xml:space="preserve">                                Radius: 10,</w:t>
+      </w:r>
+    </w:p>
+    <w:p>
+      <w:pPr>
+        <w:spacing w:after="0" w:line="240" w:lineRule="auto"/>
+        <w:rPr>
+          <w:rFonts w:ascii="Consolas" w:hAnsi="Consolas"/>
+        </w:rPr>
+      </w:pPr>
+      <w:r>
+        <w:rPr>
+          <w:rFonts w:ascii="Consolas" w:hAnsi="Consolas"/>
+        </w:rPr>
+        <w:t xml:space="preserve">                                gameObject: #5</w:t>
+      </w:r>
+    </w:p>
+    <w:p>
+      <w:pPr>
+        <w:spacing w:after="0" w:line="240" w:lineRule="auto"/>
+        <w:rPr>
+          <w:rFonts w:ascii="Consolas" w:hAnsi="Consolas"/>
+        </w:rPr>
+      </w:pPr>
+      <w:r>
+        <w:rPr>
+          <w:rFonts w:ascii="Consolas" w:hAnsi="Consolas"/>
+        </w:rPr>
+        <w:t xml:space="preserve">                            }, #7{</w:t>
+      </w:r>
+    </w:p>
+    <w:p>
+      <w:pPr>
+        <w:spacing w:after="0" w:line="240" w:lineRule="auto"/>
+        <w:rPr>
+          <w:rFonts w:ascii="Consolas" w:hAnsi="Consolas"/>
+        </w:rPr>
+      </w:pPr>
+      <w:r>
+        <w:rPr>
+          <w:rFonts w:ascii="Consolas" w:hAnsi="Consolas"/>
+        </w:rPr>
+        <w:t xml:space="preserve">                                type: "SpriteRenderer",</w:t>
+      </w:r>
+    </w:p>
+    <w:p>
+      <w:pPr>
+        <w:spacing w:after="0" w:line="240" w:lineRule="auto"/>
+        <w:rPr>
+          <w:rFonts w:ascii="Consolas" w:hAnsi="Consolas"/>
+        </w:rPr>
+      </w:pPr>
+      <w:r>
+        <w:rPr>
+          <w:rFonts w:ascii="Consolas" w:hAnsi="Consolas"/>
+        </w:rPr>
+        <w:t xml:space="preserve">                                FileName: "circle.jpg",</w:t>
+      </w:r>
+    </w:p>
+    <w:p>
+      <w:pPr>
+        <w:spacing w:after="0" w:line="240" w:lineRule="auto"/>
+        <w:rPr>
+          <w:rFonts w:ascii="Consolas" w:hAnsi="Consolas"/>
+          <w:lang w:val="fr-FR"/>
+        </w:rPr>
+      </w:pPr>
+      <w:r>
+        <w:rPr>
+          <w:rFonts w:ascii="Consolas" w:hAnsi="Consolas"/>
+        </w:rPr>
+        <w:t xml:space="preserve">                                </w:t>
+      </w:r>
+      <w:proofErr w:type="gramStart"/>
+      <w:r>
+        <w:rPr>
+          <w:rFonts w:ascii="Consolas" w:hAnsi="Consolas"/>
+          <w:lang w:val="fr-FR"/>
+        </w:rPr>
+        <w:t>gameObject:</w:t>
+      </w:r>
+      <w:proofErr w:type="gramEnd"/>
+      <w:r>
+        <w:rPr>
+          <w:rFonts w:ascii="Consolas" w:hAnsi="Consolas"/>
+          <w:lang w:val="fr-FR"/>
+        </w:rPr>
+        <w:t xml:space="preserve"> #5</w:t>
+      </w:r>
+    </w:p>
+    <w:p>
+      <w:pPr>
+        <w:spacing w:after="0" w:line="240" w:lineRule="auto"/>
+        <w:rPr>
+          <w:rFonts w:ascii="Consolas" w:hAnsi="Consolas"/>
+          <w:lang w:val="fr-FR"/>
+        </w:rPr>
+      </w:pPr>
+      <w:r>
+        <w:rPr>
+          <w:rFonts w:ascii="Consolas" w:hAnsi="Consolas"/>
+          <w:lang w:val="fr-FR"/>
+        </w:rPr>
+        <w:t xml:space="preserve">                            }</w:t>
+      </w:r>
+    </w:p>
+    <w:p>
+      <w:pPr>
+        <w:spacing w:after="0" w:line="240" w:lineRule="auto"/>
+        <w:rPr>
+          <w:rFonts w:ascii="Consolas" w:hAnsi="Consolas"/>
+          <w:lang w:val="fr-FR"/>
+        </w:rPr>
+      </w:pPr>
+      <w:r>
+        <w:rPr>
+          <w:rFonts w:ascii="Consolas" w:hAnsi="Consolas"/>
+          <w:lang w:val="fr-FR"/>
+        </w:rPr>
+        <w:t xml:space="preserve">                         ]</w:t>
+      </w:r>
+    </w:p>
+    <w:p>
+      <w:pPr>
+        <w:spacing w:after="0" w:line="240" w:lineRule="auto"/>
+        <w:rPr>
+          <w:rFonts w:ascii="Consolas" w:hAnsi="Consolas"/>
+          <w:lang w:val="fr-FR"/>
+        </w:rPr>
+      </w:pPr>
+      <w:r>
+        <w:rPr>
+          <w:rFonts w:ascii="Consolas" w:hAnsi="Consolas"/>
+          <w:lang w:val="fr-FR"/>
+        </w:rPr>
+        <w:t xml:space="preserve">                    }</w:t>
+      </w:r>
+    </w:p>
+    <w:p>
+      <w:pPr>
+        <w:spacing w:after="0" w:line="240" w:lineRule="auto"/>
+        <w:rPr>
+          <w:rFonts w:ascii="Consolas" w:hAnsi="Consolas"/>
+          <w:lang w:val="fr-FR"/>
+        </w:rPr>
+      </w:pPr>
+      <w:r>
+        <w:rPr>
+          <w:rFonts w:ascii="Consolas" w:hAnsi="Consolas"/>
+          <w:lang w:val="fr-FR"/>
+        </w:rPr>
+        <w:t xml:space="preserve">                }, #8{</w:t>
+      </w:r>
+    </w:p>
+    <w:p>
+      <w:pPr>
+        <w:spacing w:after="0" w:line="240" w:lineRule="auto"/>
+        <w:rPr>
+          <w:rFonts w:ascii="Consolas" w:hAnsi="Consolas"/>
+          <w:lang w:val="fr-FR"/>
+        </w:rPr>
+      </w:pPr>
+      <w:r>
+        <w:rPr>
+          <w:rFonts w:ascii="Consolas" w:hAnsi="Consolas"/>
+          <w:lang w:val="fr-FR"/>
+        </w:rPr>
+        <w:t xml:space="preserve">                    </w:t>
+      </w:r>
+      <w:proofErr w:type="gramStart"/>
+      <w:r>
+        <w:rPr>
+          <w:rFonts w:ascii="Consolas" w:hAnsi="Consolas"/>
+          <w:lang w:val="fr-FR"/>
+        </w:rPr>
+        <w:t>type:</w:t>
+      </w:r>
+      <w:proofErr w:type="gramEnd"/>
+      <w:r>
+        <w:rPr>
+          <w:rFonts w:ascii="Consolas" w:hAnsi="Consolas"/>
+          <w:lang w:val="fr-FR"/>
+        </w:rPr>
+        <w:t xml:space="preserve"> "Transform",</w:t>
+      </w:r>
+    </w:p>
+    <w:p>
+      <w:pPr>
+        <w:spacing w:after="0" w:line="240" w:lineRule="auto"/>
+        <w:rPr>
+          <w:rFonts w:ascii="Consolas" w:hAnsi="Consolas"/>
+          <w:lang w:val="fr-FR"/>
+        </w:rPr>
+      </w:pPr>
+      <w:r>
+        <w:rPr>
+          <w:rFonts w:ascii="Consolas" w:hAnsi="Consolas"/>
+          <w:lang w:val="fr-FR"/>
+        </w:rPr>
+        <w:t xml:space="preserve">                    </w:t>
+      </w:r>
+      <w:proofErr w:type="gramStart"/>
+      <w:r>
+        <w:rPr>
+          <w:rFonts w:ascii="Consolas" w:hAnsi="Consolas"/>
+          <w:lang w:val="fr-FR"/>
+        </w:rPr>
         <w:t>X:</w:t>
       </w:r>
       <w:proofErr w:type="gramEnd"/>
@@ -968,7 +1565,7 @@
           <w:rFonts w:ascii="Consolas" w:hAnsi="Consolas"/>
           <w:lang w:val="fr-FR"/>
         </w:rPr>
-        <w:t xml:space="preserve"> 100,</w:t>
+        <w:t xml:space="preserve"> 500,</w:t>
       </w:r>
     </w:p>
     <w:p>
@@ -1000,144 +1597,280 @@
           <w:rFonts w:ascii="Consolas" w:hAnsi="Consolas"/>
           <w:lang w:val="fr-FR"/>
         </w:rPr>
-        <w:t xml:space="preserve"> 100,</w:t>
-      </w:r>
-    </w:p>
-    <w:p>
-      <w:pPr>
-        <w:spacing w:after="0" w:line="240" w:lineRule="auto"/>
+        <w:t xml:space="preserve"> 550,</w:t>
+      </w:r>
+    </w:p>
+    <w:p>
+      <w:pPr>
+        <w:spacing w:after="0" w:line="240" w:lineRule="auto"/>
+        <w:rPr>
+          <w:rFonts w:ascii="Consolas" w:hAnsi="Consolas"/>
+        </w:rPr>
+      </w:pPr>
+      <w:r>
         <w:rPr>
           <w:rFonts w:ascii="Consolas" w:hAnsi="Consolas"/>
           <w:lang w:val="fr-FR"/>
         </w:rPr>
-      </w:pPr>
-      <w:r>
-        <w:rPr>
-          <w:rFonts w:ascii="Consolas" w:hAnsi="Consolas"/>
-          <w:lang w:val="fr-FR"/>
-        </w:rPr>
         <w:t xml:space="preserve">                    </w:t>
       </w:r>
+      <w:r>
+        <w:rPr>
+          <w:rFonts w:ascii="Consolas" w:hAnsi="Consolas"/>
+        </w:rPr>
+        <w:t>parent: #1,</w:t>
+      </w:r>
+    </w:p>
+    <w:p>
+      <w:pPr>
+        <w:spacing w:after="0" w:line="240" w:lineRule="auto"/>
+        <w:rPr>
+          <w:rFonts w:ascii="Consolas" w:hAnsi="Consolas"/>
+        </w:rPr>
+      </w:pPr>
+      <w:r>
+        <w:rPr>
+          <w:rFonts w:ascii="Consolas" w:hAnsi="Consolas"/>
+        </w:rPr>
+        <w:t xml:space="preserve">                    children: </w:t>
+      </w:r>
       <w:proofErr w:type="gramStart"/>
       <w:r>
         <w:rPr>
           <w:rFonts w:ascii="Consolas" w:hAnsi="Consolas"/>
-          <w:lang w:val="fr-FR"/>
-        </w:rPr>
-        <w:t>parent:</w:t>
+        </w:rPr>
+        <w:t>[ ]</w:t>
       </w:r>
       <w:proofErr w:type="gramEnd"/>
       <w:r>
         <w:rPr>
           <w:rFonts w:ascii="Consolas" w:hAnsi="Consolas"/>
-          <w:lang w:val="fr-FR"/>
-        </w:rPr>
-        <w:t xml:space="preserve"> #1,</w:t>
-      </w:r>
-    </w:p>
-    <w:p>
-      <w:pPr>
-        <w:spacing w:after="0" w:line="240" w:lineRule="auto"/>
-        <w:rPr>
-          <w:rFonts w:ascii="Consolas" w:hAnsi="Consolas"/>
-        </w:rPr>
-      </w:pPr>
-      <w:r>
-        <w:rPr>
-          <w:rFonts w:ascii="Consolas" w:hAnsi="Consolas"/>
-          <w:lang w:val="fr-FR"/>
-        </w:rPr>
-        <w:t xml:space="preserve">                    </w:t>
-      </w:r>
-      <w:r>
-        <w:rPr>
-          <w:rFonts w:ascii="Consolas" w:hAnsi="Consolas"/>
-        </w:rPr>
-        <w:t xml:space="preserve">children: [ </w:t>
-      </w:r>
-    </w:p>
-    <w:p>
-      <w:pPr>
-        <w:spacing w:after="0" w:line="240" w:lineRule="auto"/>
-        <w:rPr>
-          <w:rFonts w:ascii="Consolas" w:hAnsi="Consolas"/>
-        </w:rPr>
-      </w:pPr>
-      <w:r>
-        <w:rPr>
-          <w:rFonts w:ascii="Consolas" w:hAnsi="Consolas"/>
-        </w:rPr>
-        <w:t xml:space="preserve">                        #3{</w:t>
-      </w:r>
-    </w:p>
-    <w:p>
-      <w:pPr>
-        <w:spacing w:after="0" w:line="240" w:lineRule="auto"/>
-        <w:rPr>
-          <w:rFonts w:ascii="Consolas" w:hAnsi="Consolas"/>
-        </w:rPr>
-      </w:pPr>
-      <w:r>
-        <w:rPr>
-          <w:rFonts w:ascii="Consolas" w:hAnsi="Consolas"/>
-        </w:rPr>
-        <w:t xml:space="preserve">                            type: "</w:t>
-      </w:r>
-      <w:proofErr w:type="spellStart"/>
-      <w:r>
-        <w:rPr>
-          <w:rFonts w:ascii="Consolas" w:hAnsi="Consolas"/>
-        </w:rPr>
-        <w:t>FakeTransform</w:t>
-      </w:r>
-      <w:proofErr w:type="spellEnd"/>
-      <w:r>
-        <w:rPr>
-          <w:rFonts w:ascii="Consolas" w:hAnsi="Consolas"/>
-        </w:rPr>
-        <w:t>",</w:t>
-      </w:r>
-    </w:p>
-    <w:p>
-      <w:pPr>
-        <w:spacing w:after="0" w:line="240" w:lineRule="auto"/>
-        <w:rPr>
-          <w:rFonts w:ascii="Consolas" w:hAnsi="Consolas"/>
-        </w:rPr>
-      </w:pPr>
-      <w:r>
-        <w:rPr>
-          <w:rFonts w:ascii="Consolas" w:hAnsi="Consolas"/>
-        </w:rPr>
-        <w:t xml:space="preserve">                            X: 0,</w:t>
-      </w:r>
-    </w:p>
-    <w:p>
-      <w:pPr>
-        <w:spacing w:after="0" w:line="240" w:lineRule="auto"/>
-        <w:rPr>
-          <w:rFonts w:ascii="Consolas" w:hAnsi="Consolas"/>
-        </w:rPr>
-      </w:pPr>
-      <w:r>
-        <w:rPr>
-          <w:rFonts w:ascii="Consolas" w:hAnsi="Consolas"/>
-        </w:rPr>
-        <w:t xml:space="preserve">                            Y: 0,</w:t>
-      </w:r>
-    </w:p>
-    <w:p>
-      <w:pPr>
-        <w:spacing w:after="0" w:line="240" w:lineRule="auto"/>
-        <w:rPr>
-          <w:rFonts w:ascii="Consolas" w:hAnsi="Consolas"/>
-        </w:rPr>
-      </w:pPr>
-      <w:r>
-        <w:rPr>
-          <w:rFonts w:ascii="Consolas" w:hAnsi="Consolas"/>
-        </w:rPr>
-        <w:t xml:space="preserve">                            parent: #2,</w:t>
+        </w:rPr>
+        <w:t>,</w:t>
+      </w:r>
+    </w:p>
+    <w:p>
+      <w:pPr>
+        <w:spacing w:after="0" w:line="240" w:lineRule="auto"/>
+        <w:rPr>
+          <w:rFonts w:ascii="Consolas" w:hAnsi="Consolas"/>
+        </w:rPr>
+      </w:pPr>
+      <w:r>
+        <w:rPr>
+          <w:rFonts w:ascii="Consolas" w:hAnsi="Consolas"/>
+        </w:rPr>
+        <w:t xml:space="preserve">                    gameObject: #9{</w:t>
+      </w:r>
+    </w:p>
+    <w:p>
+      <w:pPr>
+        <w:spacing w:after="0" w:line="240" w:lineRule="auto"/>
+        <w:rPr>
+          <w:rFonts w:ascii="Consolas" w:hAnsi="Consolas"/>
+        </w:rPr>
+      </w:pPr>
+      <w:r>
+        <w:rPr>
+          <w:rFonts w:ascii="Consolas" w:hAnsi="Consolas"/>
+        </w:rPr>
+        <w:t xml:space="preserve">                        type: "GameObject",</w:t>
+      </w:r>
+    </w:p>
+    <w:p>
+      <w:pPr>
+        <w:spacing w:after="0" w:line="240" w:lineRule="auto"/>
+        <w:rPr>
+          <w:rFonts w:ascii="Consolas" w:hAnsi="Consolas"/>
+        </w:rPr>
+      </w:pPr>
+      <w:r>
+        <w:rPr>
+          <w:rFonts w:ascii="Consolas" w:hAnsi="Consolas"/>
+        </w:rPr>
+        <w:t xml:space="preserve">                        name: "child 3",</w:t>
+      </w:r>
+    </w:p>
+    <w:p>
+      <w:pPr>
+        <w:spacing w:after="0" w:line="240" w:lineRule="auto"/>
+        <w:rPr>
+          <w:rFonts w:ascii="Consolas" w:hAnsi="Consolas"/>
+        </w:rPr>
+      </w:pPr>
+      <w:r>
+        <w:rPr>
+          <w:rFonts w:ascii="Consolas" w:hAnsi="Consolas"/>
+        </w:rPr>
+        <w:t xml:space="preserve">                        components: [ </w:t>
+      </w:r>
+    </w:p>
+    <w:p>
+      <w:pPr>
+        <w:spacing w:after="0" w:line="240" w:lineRule="auto"/>
+        <w:rPr>
+          <w:rFonts w:ascii="Consolas" w:hAnsi="Consolas"/>
+        </w:rPr>
+      </w:pPr>
+      <w:r>
+        <w:rPr>
+          <w:rFonts w:ascii="Consolas" w:hAnsi="Consolas"/>
+        </w:rPr>
+        <w:t xml:space="preserve">                            #8, #10{</w:t>
+      </w:r>
+    </w:p>
+    <w:p>
+      <w:pPr>
+        <w:spacing w:after="0" w:line="240" w:lineRule="auto"/>
+        <w:rPr>
+          <w:rFonts w:ascii="Consolas" w:hAnsi="Consolas"/>
+        </w:rPr>
+      </w:pPr>
+      <w:r>
+        <w:rPr>
+          <w:rFonts w:ascii="Consolas" w:hAnsi="Consolas"/>
+        </w:rPr>
+        <w:t xml:space="preserve">                                type: "CircleCollider2D",</w:t>
+      </w:r>
+    </w:p>
+    <w:p>
+      <w:pPr>
+        <w:spacing w:after="0" w:line="240" w:lineRule="auto"/>
+        <w:rPr>
+          <w:rFonts w:ascii="Consolas" w:hAnsi="Consolas"/>
+        </w:rPr>
+      </w:pPr>
+      <w:r>
+        <w:rPr>
+          <w:rFonts w:ascii="Consolas" w:hAnsi="Consolas"/>
+        </w:rPr>
+        <w:t xml:space="preserve">                                Radius: 200,</w:t>
+      </w:r>
+    </w:p>
+    <w:p>
+      <w:pPr>
+        <w:spacing w:after="0" w:line="240" w:lineRule="auto"/>
+        <w:rPr>
+          <w:rFonts w:ascii="Consolas" w:hAnsi="Consolas"/>
+        </w:rPr>
+      </w:pPr>
+      <w:r>
+        <w:rPr>
+          <w:rFonts w:ascii="Consolas" w:hAnsi="Consolas"/>
+        </w:rPr>
+        <w:t xml:space="preserve">                                gameObject: #9</w:t>
+      </w:r>
+    </w:p>
+    <w:p>
+      <w:pPr>
+        <w:spacing w:after="0" w:line="240" w:lineRule="auto"/>
+        <w:rPr>
+          <w:rFonts w:ascii="Consolas" w:hAnsi="Consolas"/>
+        </w:rPr>
+      </w:pPr>
+      <w:r>
+        <w:rPr>
+          <w:rFonts w:ascii="Consolas" w:hAnsi="Consolas"/>
+        </w:rPr>
+        <w:t xml:space="preserve">                            }, #11{</w:t>
+      </w:r>
+    </w:p>
+    <w:p>
+      <w:pPr>
+        <w:spacing w:after="0" w:line="240" w:lineRule="auto"/>
+        <w:rPr>
+          <w:rFonts w:ascii="Consolas" w:hAnsi="Consolas"/>
+        </w:rPr>
+      </w:pPr>
+      <w:r>
+        <w:rPr>
+          <w:rFonts w:ascii="Consolas" w:hAnsi="Consolas"/>
+        </w:rPr>
+        <w:t xml:space="preserve">                                type: "SpriteRenderer",</w:t>
+      </w:r>
+    </w:p>
+    <w:p>
+      <w:pPr>
+        <w:spacing w:after="0" w:line="240" w:lineRule="auto"/>
+        <w:rPr>
+          <w:rFonts w:ascii="Consolas" w:hAnsi="Consolas"/>
+        </w:rPr>
+      </w:pPr>
+      <w:r>
+        <w:rPr>
+          <w:rFonts w:ascii="Consolas" w:hAnsi="Consolas"/>
+        </w:rPr>
+        <w:t xml:space="preserve">                                FileName: "circle.jpg",</w:t>
+      </w:r>
+    </w:p>
+    <w:p>
+      <w:pPr>
+        <w:spacing w:after="0" w:line="240" w:lineRule="auto"/>
+        <w:rPr>
+          <w:rFonts w:ascii="Consolas" w:hAnsi="Consolas"/>
+        </w:rPr>
+      </w:pPr>
+      <w:r>
+        <w:rPr>
+          <w:rFonts w:ascii="Consolas" w:hAnsi="Consolas"/>
+        </w:rPr>
+        <w:t xml:space="preserve">                                gameObject: #9</w:t>
+      </w:r>
+    </w:p>
+    <w:p>
+      <w:pPr>
+        <w:spacing w:after="0" w:line="240" w:lineRule="auto"/>
+        <w:rPr>
+          <w:rFonts w:ascii="Consolas" w:hAnsi="Consolas"/>
+        </w:rPr>
+      </w:pPr>
+      <w:r>
+        <w:rPr>
+          <w:rFonts w:ascii="Consolas" w:hAnsi="Consolas"/>
+        </w:rPr>
+        <w:t xml:space="preserve">                            }</w:t>
+      </w:r>
+    </w:p>
+    <w:p>
+      <w:pPr>
+        <w:spacing w:after="0" w:line="240" w:lineRule="auto"/>
+        <w:rPr>
+          <w:rFonts w:ascii="Consolas" w:hAnsi="Consolas"/>
+        </w:rPr>
+      </w:pPr>
+      <w:r>
+        <w:rPr>
+          <w:rFonts w:ascii="Consolas" w:hAnsi="Consolas"/>
+        </w:rPr>
+        <w:t xml:space="preserve">                         ]</w:t>
+      </w:r>
+    </w:p>
+    <w:p>
+      <w:pPr>
+        <w:spacing w:after="0" w:line="240" w:lineRule="auto"/>
+        <w:rPr>
+          <w:rFonts w:ascii="Consolas" w:hAnsi="Consolas"/>
+        </w:rPr>
+      </w:pPr>
+      <w:r>
+        <w:rPr>
+          <w:rFonts w:ascii="Consolas" w:hAnsi="Consolas"/>
+        </w:rPr>
+        <w:t xml:space="preserve">                    }</w:t>
+      </w:r>
+    </w:p>
+    <w:p>
+      <w:pPr>
+        <w:spacing w:after="0" w:line="240" w:lineRule="auto"/>
+        <w:rPr>
+          <w:rFonts w:ascii="Consolas" w:hAnsi="Consolas"/>
+        </w:rPr>
+      </w:pPr>
+      <w:r>
+        <w:rPr>
+          <w:rFonts w:ascii="Consolas" w:hAnsi="Consolas"/>
+        </w:rPr>
+        <w:t xml:space="preserve">                }</w:t>
       </w:r>
     </w:p>
     <w:p>
@@ -1152,1003 +1885,228 @@
           <w:rFonts w:ascii="Consolas" w:hAnsi="Consolas"/>
         </w:rPr>
         <w:lastRenderedPageBreak/>
-        <w:t xml:space="preserve">                            children: </w:t>
+        <w:t xml:space="preserve">             ],</w:t>
+      </w:r>
+    </w:p>
+    <w:p>
+      <w:pPr>
+        <w:spacing w:after="0" w:line="240" w:lineRule="auto"/>
+        <w:rPr>
+          <w:rFonts w:ascii="Consolas" w:hAnsi="Consolas"/>
+        </w:rPr>
+      </w:pPr>
+      <w:r>
+        <w:rPr>
+          <w:rFonts w:ascii="Consolas" w:hAnsi="Consolas"/>
+        </w:rPr>
+        <w:t xml:space="preserve">            gameObject: #0</w:t>
+      </w:r>
+    </w:p>
+    <w:p>
+      <w:pPr>
+        <w:spacing w:after="0" w:line="240" w:lineRule="auto"/>
+        <w:rPr>
+          <w:rFonts w:ascii="Consolas" w:hAnsi="Consolas"/>
+        </w:rPr>
+      </w:pPr>
+      <w:r>
+        <w:rPr>
+          <w:rFonts w:ascii="Consolas" w:hAnsi="Consolas"/>
+        </w:rPr>
+        <w:t xml:space="preserve">        }</w:t>
+      </w:r>
+    </w:p>
+    <w:p>
+      <w:pPr>
+        <w:spacing w:after="0" w:line="240" w:lineRule="auto"/>
+        <w:rPr>
+          <w:rFonts w:ascii="Consolas" w:hAnsi="Consolas"/>
+        </w:rPr>
+      </w:pPr>
+      <w:r>
+        <w:rPr>
+          <w:rFonts w:ascii="Consolas" w:hAnsi="Consolas"/>
+        </w:rPr>
+        <w:t xml:space="preserve">     ]</w:t>
+      </w:r>
+    </w:p>
+    <w:p>
+      <w:pPr>
+        <w:spacing w:after="0" w:line="240" w:lineRule="auto"/>
+        <w:rPr>
+          <w:rFonts w:ascii="Consolas" w:hAnsi="Consolas"/>
+        </w:rPr>
+      </w:pPr>
+      <w:r>
+        <w:rPr>
+          <w:rFonts w:ascii="Consolas" w:hAnsi="Consolas"/>
+        </w:rPr>
+        <w:t>}</w:t>
+      </w:r>
+    </w:p>
+    <w:p>
+      <w:pPr>
+        <w:spacing w:after="0" w:line="240" w:lineRule="auto"/>
+      </w:pPr>
+    </w:p>
+    <w:p>
+      <w:pPr>
+        <w:spacing w:after="0" w:line="240" w:lineRule="auto"/>
+      </w:pPr>
+      <w:r>
+        <w:t>Notice that the serialization starts with “</w:t>
+      </w:r>
+      <w:r>
+        <w:rPr>
+          <w:rFonts w:ascii="Consolas" w:hAnsi="Consolas"/>
+        </w:rPr>
+        <w:t>#0</w:t>
+      </w:r>
+      <w:r>
+        <w:t>”, meaning “here comes object #0!” and ends with “</w:t>
+      </w:r>
+      <w:r>
+        <w:rPr>
+          <w:rFonts w:ascii="Consolas" w:hAnsi="Consolas"/>
+        </w:rPr>
+        <w:t>gameObject: #0</w:t>
+      </w:r>
+      <w:r>
+        <w:t xml:space="preserve">”, which means “the value of the </w:t>
+      </w:r>
+      <w:r>
+        <w:rPr>
+          <w:rFonts w:ascii="Consolas" w:hAnsi="Consolas"/>
+        </w:rPr>
+        <w:t>gameObject</w:t>
+      </w:r>
+      <w:r>
+        <w:t xml:space="preserve"> field of this object is object #0.”  Since object 0 has already been serialized, we don’t have to include another copy of it here (and shouldn’t!).</w:t>
+      </w:r>
+    </w:p>
+    <w:p>
+      <w:pPr>
+        <w:pStyle w:val="Heading1"/>
+      </w:pPr>
+      <w:r>
+        <w:t xml:space="preserve">Unit </w:t>
+      </w:r>
+      <w:r>
+        <w:t>Testing</w:t>
+      </w:r>
+    </w:p>
+    <w:p>
+      <w:r>
+        <w:t xml:space="preserve">This assignment does not run inside of Unity.  </w:t>
+      </w:r>
+      <w:r>
+        <w:t>It’s a standalone C# projec</w:t>
+      </w:r>
+      <w:r>
+        <w:t>t, which means it can use the standard C# unit testing framework.  We’ve included a set of unit tests, so you don’t have to write your own.</w:t>
+      </w:r>
+    </w:p>
+    <w:p>
+      <w:r>
+        <w:t xml:space="preserve">When you start the assignment most or </w:t>
       </w:r>
       <w:proofErr w:type="gramStart"/>
       <w:r>
-        <w:rPr>
-          <w:rFonts w:ascii="Consolas" w:hAnsi="Consolas"/>
-        </w:rPr>
-        <w:t>[ ]</w:t>
+        <w:t>all of</w:t>
       </w:r>
       <w:proofErr w:type="gramEnd"/>
       <w:r>
-        <w:rPr>
-          <w:rFonts w:ascii="Consolas" w:hAnsi="Consolas"/>
-        </w:rPr>
-        <w:t>,</w:t>
-      </w:r>
-    </w:p>
-    <w:p>
-      <w:pPr>
-        <w:spacing w:after="0" w:line="240" w:lineRule="auto"/>
-        <w:rPr>
-          <w:rFonts w:ascii="Consolas" w:hAnsi="Consolas"/>
-        </w:rPr>
-      </w:pPr>
-      <w:r>
-        <w:rPr>
-          <w:rFonts w:ascii="Consolas" w:hAnsi="Consolas"/>
-        </w:rPr>
-        <w:t xml:space="preserve">                            </w:t>
-      </w:r>
-      <w:proofErr w:type="spellStart"/>
-      <w:r>
-        <w:rPr>
-          <w:rFonts w:ascii="Consolas" w:hAnsi="Consolas"/>
-        </w:rPr>
-        <w:t>gameObject</w:t>
-      </w:r>
-      <w:proofErr w:type="spellEnd"/>
-      <w:r>
-        <w:rPr>
-          <w:rFonts w:ascii="Consolas" w:hAnsi="Consolas"/>
-        </w:rPr>
-        <w:t>: #4{</w:t>
-      </w:r>
-    </w:p>
-    <w:p>
-      <w:pPr>
-        <w:spacing w:after="0" w:line="240" w:lineRule="auto"/>
-        <w:rPr>
-          <w:rFonts w:ascii="Consolas" w:hAnsi="Consolas"/>
-        </w:rPr>
-      </w:pPr>
-      <w:r>
-        <w:rPr>
-          <w:rFonts w:ascii="Consolas" w:hAnsi="Consolas"/>
-        </w:rPr>
-        <w:t xml:space="preserve">                                type: "</w:t>
-      </w:r>
-      <w:proofErr w:type="spellStart"/>
-      <w:r>
-        <w:rPr>
-          <w:rFonts w:ascii="Consolas" w:hAnsi="Consolas"/>
-        </w:rPr>
-        <w:t>FakeGameObject</w:t>
-      </w:r>
-      <w:proofErr w:type="spellEnd"/>
-      <w:r>
-        <w:rPr>
-          <w:rFonts w:ascii="Consolas" w:hAnsi="Consolas"/>
-        </w:rPr>
-        <w:t>",</w:t>
-      </w:r>
-    </w:p>
-    <w:p>
-      <w:pPr>
-        <w:spacing w:after="0" w:line="240" w:lineRule="auto"/>
-        <w:rPr>
-          <w:rFonts w:ascii="Consolas" w:hAnsi="Consolas"/>
-        </w:rPr>
-      </w:pPr>
-      <w:r>
-        <w:rPr>
-          <w:rFonts w:ascii="Consolas" w:hAnsi="Consolas"/>
-        </w:rPr>
-        <w:t xml:space="preserve">                                name: "child 2",</w:t>
-      </w:r>
-    </w:p>
-    <w:p>
-      <w:pPr>
-        <w:spacing w:after="0" w:line="240" w:lineRule="auto"/>
-        <w:rPr>
-          <w:rFonts w:ascii="Consolas" w:hAnsi="Consolas"/>
-        </w:rPr>
-      </w:pPr>
-      <w:r>
-        <w:rPr>
-          <w:rFonts w:ascii="Consolas" w:hAnsi="Consolas"/>
-        </w:rPr>
-        <w:t xml:space="preserve">                                components: [ </w:t>
-      </w:r>
-    </w:p>
-    <w:p>
-      <w:pPr>
-        <w:spacing w:after="0" w:line="240" w:lineRule="auto"/>
-        <w:rPr>
-          <w:rFonts w:ascii="Consolas" w:hAnsi="Consolas"/>
-        </w:rPr>
-      </w:pPr>
-      <w:r>
-        <w:rPr>
-          <w:rFonts w:ascii="Consolas" w:hAnsi="Consolas"/>
-        </w:rPr>
-        <w:t xml:space="preserve">                                    #3</w:t>
-      </w:r>
-    </w:p>
-    <w:p>
-      <w:pPr>
-        <w:spacing w:after="0" w:line="240" w:lineRule="auto"/>
-        <w:rPr>
-          <w:rFonts w:ascii="Consolas" w:hAnsi="Consolas"/>
-        </w:rPr>
-      </w:pPr>
-      <w:r>
-        <w:rPr>
-          <w:rFonts w:ascii="Consolas" w:hAnsi="Consolas"/>
-        </w:rPr>
-        <w:t xml:space="preserve">                                 ]</w:t>
-      </w:r>
-    </w:p>
-    <w:p>
-      <w:pPr>
-        <w:spacing w:after="0" w:line="240" w:lineRule="auto"/>
-        <w:rPr>
-          <w:rFonts w:ascii="Consolas" w:hAnsi="Consolas"/>
-        </w:rPr>
-      </w:pPr>
-      <w:r>
-        <w:rPr>
-          <w:rFonts w:ascii="Consolas" w:hAnsi="Consolas"/>
-        </w:rPr>
-        <w:t xml:space="preserve">                            }</w:t>
-      </w:r>
-    </w:p>
-    <w:p>
-      <w:pPr>
-        <w:spacing w:after="0" w:line="240" w:lineRule="auto"/>
-        <w:rPr>
-          <w:rFonts w:ascii="Consolas" w:hAnsi="Consolas"/>
-        </w:rPr>
-      </w:pPr>
-      <w:r>
-        <w:rPr>
-          <w:rFonts w:ascii="Consolas" w:hAnsi="Consolas"/>
-        </w:rPr>
-        <w:t xml:space="preserve">                        }</w:t>
-      </w:r>
-    </w:p>
-    <w:p>
-      <w:pPr>
-        <w:spacing w:after="0" w:line="240" w:lineRule="auto"/>
-        <w:rPr>
-          <w:rFonts w:ascii="Consolas" w:hAnsi="Consolas"/>
-        </w:rPr>
-      </w:pPr>
-      <w:r>
-        <w:rPr>
-          <w:rFonts w:ascii="Consolas" w:hAnsi="Consolas"/>
-        </w:rPr>
-        <w:t xml:space="preserve">                     ],</w:t>
-      </w:r>
-    </w:p>
-    <w:p>
-      <w:pPr>
-        <w:spacing w:after="0" w:line="240" w:lineRule="auto"/>
-        <w:rPr>
-          <w:rFonts w:ascii="Consolas" w:hAnsi="Consolas"/>
-        </w:rPr>
-      </w:pPr>
-      <w:r>
-        <w:rPr>
-          <w:rFonts w:ascii="Consolas" w:hAnsi="Consolas"/>
-        </w:rPr>
-        <w:t xml:space="preserve">                    </w:t>
-      </w:r>
-      <w:proofErr w:type="spellStart"/>
-      <w:r>
-        <w:rPr>
-          <w:rFonts w:ascii="Consolas" w:hAnsi="Consolas"/>
-        </w:rPr>
-        <w:t>gameObject</w:t>
-      </w:r>
-      <w:proofErr w:type="spellEnd"/>
-      <w:r>
-        <w:rPr>
-          <w:rFonts w:ascii="Consolas" w:hAnsi="Consolas"/>
-        </w:rPr>
-        <w:t>: #5{</w:t>
-      </w:r>
-    </w:p>
-    <w:p>
-      <w:pPr>
-        <w:spacing w:after="0" w:line="240" w:lineRule="auto"/>
-        <w:rPr>
-          <w:rFonts w:ascii="Consolas" w:hAnsi="Consolas"/>
-        </w:rPr>
-      </w:pPr>
-      <w:r>
-        <w:rPr>
-          <w:rFonts w:ascii="Consolas" w:hAnsi="Consolas"/>
-        </w:rPr>
-        <w:t xml:space="preserve">                        type: "</w:t>
-      </w:r>
-      <w:proofErr w:type="spellStart"/>
-      <w:r>
-        <w:rPr>
-          <w:rFonts w:ascii="Consolas" w:hAnsi="Consolas"/>
-        </w:rPr>
-        <w:t>FakeGameObject</w:t>
-      </w:r>
-      <w:proofErr w:type="spellEnd"/>
-      <w:r>
-        <w:rPr>
-          <w:rFonts w:ascii="Consolas" w:hAnsi="Consolas"/>
-        </w:rPr>
-        <w:t>",</w:t>
-      </w:r>
-    </w:p>
-    <w:p>
-      <w:pPr>
-        <w:spacing w:after="0" w:line="240" w:lineRule="auto"/>
-        <w:rPr>
-          <w:rFonts w:ascii="Consolas" w:hAnsi="Consolas"/>
-        </w:rPr>
-      </w:pPr>
-      <w:r>
-        <w:rPr>
-          <w:rFonts w:ascii="Consolas" w:hAnsi="Consolas"/>
-        </w:rPr>
-        <w:t xml:space="preserve">                        name: "child 1",</w:t>
-      </w:r>
-    </w:p>
-    <w:p>
-      <w:pPr>
-        <w:spacing w:after="0" w:line="240" w:lineRule="auto"/>
-        <w:rPr>
-          <w:rFonts w:ascii="Consolas" w:hAnsi="Consolas"/>
-        </w:rPr>
-      </w:pPr>
-      <w:r>
-        <w:rPr>
-          <w:rFonts w:ascii="Consolas" w:hAnsi="Consolas"/>
-        </w:rPr>
-        <w:t xml:space="preserve">                        components: [ </w:t>
-      </w:r>
-    </w:p>
-    <w:p>
-      <w:pPr>
-        <w:spacing w:after="0" w:line="240" w:lineRule="auto"/>
-        <w:rPr>
-          <w:rFonts w:ascii="Consolas" w:hAnsi="Consolas"/>
-        </w:rPr>
-      </w:pPr>
-      <w:r>
-        <w:rPr>
-          <w:rFonts w:ascii="Consolas" w:hAnsi="Consolas"/>
-        </w:rPr>
-        <w:t xml:space="preserve">                            #2, #6{</w:t>
-      </w:r>
-    </w:p>
-    <w:p>
-      <w:pPr>
-        <w:spacing w:after="0" w:line="240" w:lineRule="auto"/>
-        <w:rPr>
-          <w:rFonts w:ascii="Consolas" w:hAnsi="Consolas"/>
-        </w:rPr>
-      </w:pPr>
-      <w:r>
-        <w:rPr>
-          <w:rFonts w:ascii="Consolas" w:hAnsi="Consolas"/>
-        </w:rPr>
-        <w:t xml:space="preserve">                                type: "FakeCircleCollider2D",</w:t>
-      </w:r>
-    </w:p>
-    <w:p>
-      <w:pPr>
-        <w:spacing w:after="0" w:line="240" w:lineRule="auto"/>
-        <w:rPr>
-          <w:rFonts w:ascii="Consolas" w:hAnsi="Consolas"/>
-        </w:rPr>
-      </w:pPr>
-      <w:r>
-        <w:rPr>
-          <w:rFonts w:ascii="Consolas" w:hAnsi="Consolas"/>
-        </w:rPr>
-        <w:t xml:space="preserve">                                Radius: 10,</w:t>
-      </w:r>
-    </w:p>
-    <w:p>
-      <w:pPr>
-        <w:spacing w:after="0" w:line="240" w:lineRule="auto"/>
-        <w:rPr>
-          <w:rFonts w:ascii="Consolas" w:hAnsi="Consolas"/>
-        </w:rPr>
-      </w:pPr>
-      <w:r>
-        <w:rPr>
-          <w:rFonts w:ascii="Consolas" w:hAnsi="Consolas"/>
-        </w:rPr>
-        <w:t xml:space="preserve">                                </w:t>
-      </w:r>
-      <w:proofErr w:type="spellStart"/>
-      <w:r>
-        <w:rPr>
-          <w:rFonts w:ascii="Consolas" w:hAnsi="Consolas"/>
-        </w:rPr>
-        <w:t>gameObject</w:t>
-      </w:r>
-      <w:proofErr w:type="spellEnd"/>
-      <w:r>
-        <w:rPr>
-          <w:rFonts w:ascii="Consolas" w:hAnsi="Consolas"/>
-        </w:rPr>
-        <w:t>: #5</w:t>
-      </w:r>
-    </w:p>
-    <w:p>
-      <w:pPr>
-        <w:spacing w:after="0" w:line="240" w:lineRule="auto"/>
-        <w:rPr>
-          <w:rFonts w:ascii="Consolas" w:hAnsi="Consolas"/>
-        </w:rPr>
-      </w:pPr>
-      <w:r>
-        <w:rPr>
-          <w:rFonts w:ascii="Consolas" w:hAnsi="Consolas"/>
-        </w:rPr>
-        <w:t xml:space="preserve">                            }, #7{</w:t>
-      </w:r>
-    </w:p>
-    <w:p>
-      <w:pPr>
-        <w:spacing w:after="0" w:line="240" w:lineRule="auto"/>
-        <w:rPr>
-          <w:rFonts w:ascii="Consolas" w:hAnsi="Consolas"/>
-        </w:rPr>
-      </w:pPr>
-      <w:r>
-        <w:rPr>
-          <w:rFonts w:ascii="Consolas" w:hAnsi="Consolas"/>
-        </w:rPr>
-        <w:t xml:space="preserve">                                type: "</w:t>
-      </w:r>
-      <w:proofErr w:type="spellStart"/>
-      <w:r>
-        <w:rPr>
-          <w:rFonts w:ascii="Consolas" w:hAnsi="Consolas"/>
-        </w:rPr>
-        <w:t>FakeSpriteRenderer</w:t>
-      </w:r>
-      <w:proofErr w:type="spellEnd"/>
-      <w:r>
-        <w:rPr>
-          <w:rFonts w:ascii="Consolas" w:hAnsi="Consolas"/>
-        </w:rPr>
-        <w:t>",</w:t>
-      </w:r>
-    </w:p>
-    <w:p>
-      <w:pPr>
-        <w:spacing w:after="0" w:line="240" w:lineRule="auto"/>
-        <w:rPr>
-          <w:rFonts w:ascii="Consolas" w:hAnsi="Consolas"/>
-        </w:rPr>
-      </w:pPr>
-      <w:r>
-        <w:rPr>
-          <w:rFonts w:ascii="Consolas" w:hAnsi="Consolas"/>
-        </w:rPr>
-        <w:t xml:space="preserve">                                </w:t>
-      </w:r>
-      <w:proofErr w:type="spellStart"/>
-      <w:r>
-        <w:rPr>
-          <w:rFonts w:ascii="Consolas" w:hAnsi="Consolas"/>
-        </w:rPr>
-        <w:t>FileName</w:t>
-      </w:r>
-      <w:proofErr w:type="spellEnd"/>
-      <w:r>
-        <w:rPr>
-          <w:rFonts w:ascii="Consolas" w:hAnsi="Consolas"/>
-        </w:rPr>
-        <w:t>: "circle.jpg",</w:t>
-      </w:r>
-    </w:p>
-    <w:p>
-      <w:pPr>
-        <w:spacing w:after="0" w:line="240" w:lineRule="auto"/>
-        <w:rPr>
-          <w:rFonts w:ascii="Consolas" w:hAnsi="Consolas"/>
-        </w:rPr>
-      </w:pPr>
-      <w:r>
-        <w:rPr>
-          <w:rFonts w:ascii="Consolas" w:hAnsi="Consolas"/>
-        </w:rPr>
-        <w:t xml:space="preserve">                                </w:t>
-      </w:r>
-      <w:proofErr w:type="spellStart"/>
-      <w:r>
-        <w:rPr>
-          <w:rFonts w:ascii="Consolas" w:hAnsi="Consolas"/>
-        </w:rPr>
-        <w:t>gameObject</w:t>
-      </w:r>
-      <w:proofErr w:type="spellEnd"/>
-      <w:r>
-        <w:rPr>
-          <w:rFonts w:ascii="Consolas" w:hAnsi="Consolas"/>
-        </w:rPr>
-        <w:t>: #5</w:t>
-      </w:r>
-    </w:p>
-    <w:p>
-      <w:pPr>
-        <w:spacing w:after="0" w:line="240" w:lineRule="auto"/>
-        <w:rPr>
-          <w:rFonts w:ascii="Consolas" w:hAnsi="Consolas"/>
-        </w:rPr>
-      </w:pPr>
-      <w:r>
-        <w:rPr>
-          <w:rFonts w:ascii="Consolas" w:hAnsi="Consolas"/>
-        </w:rPr>
-        <w:t xml:space="preserve">                            }</w:t>
-      </w:r>
-    </w:p>
-    <w:p>
-      <w:pPr>
-        <w:spacing w:after="0" w:line="240" w:lineRule="auto"/>
-        <w:rPr>
-          <w:rFonts w:ascii="Consolas" w:hAnsi="Consolas"/>
-        </w:rPr>
-      </w:pPr>
-      <w:r>
-        <w:rPr>
-          <w:rFonts w:ascii="Consolas" w:hAnsi="Consolas"/>
-        </w:rPr>
-        <w:t xml:space="preserve">                         ]</w:t>
-      </w:r>
-    </w:p>
-    <w:p>
-      <w:pPr>
-        <w:spacing w:after="0" w:line="240" w:lineRule="auto"/>
-        <w:rPr>
-          <w:rFonts w:ascii="Consolas" w:hAnsi="Consolas"/>
-        </w:rPr>
-      </w:pPr>
-      <w:r>
-        <w:rPr>
-          <w:rFonts w:ascii="Consolas" w:hAnsi="Consolas"/>
-        </w:rPr>
-        <w:t xml:space="preserve">                    }</w:t>
-      </w:r>
-    </w:p>
-    <w:p>
-      <w:pPr>
-        <w:spacing w:after="0" w:line="240" w:lineRule="auto"/>
-        <w:rPr>
-          <w:rFonts w:ascii="Consolas" w:hAnsi="Consolas"/>
-        </w:rPr>
-      </w:pPr>
-      <w:r>
-        <w:rPr>
-          <w:rFonts w:ascii="Consolas" w:hAnsi="Consolas"/>
-        </w:rPr>
-        <w:t xml:space="preserve">                }, #8{</w:t>
-      </w:r>
-    </w:p>
-    <w:p>
-      <w:pPr>
-        <w:spacing w:after="0" w:line="240" w:lineRule="auto"/>
-        <w:rPr>
-          <w:rFonts w:ascii="Consolas" w:hAnsi="Consolas"/>
-        </w:rPr>
-      </w:pPr>
-      <w:r>
-        <w:rPr>
-          <w:rFonts w:ascii="Consolas" w:hAnsi="Consolas"/>
-        </w:rPr>
-        <w:t xml:space="preserve">                    type: "</w:t>
-      </w:r>
-      <w:proofErr w:type="spellStart"/>
-      <w:r>
-        <w:rPr>
-          <w:rFonts w:ascii="Consolas" w:hAnsi="Consolas"/>
-        </w:rPr>
-        <w:t>FakeTransform</w:t>
-      </w:r>
-      <w:proofErr w:type="spellEnd"/>
-      <w:r>
-        <w:rPr>
-          <w:rFonts w:ascii="Consolas" w:hAnsi="Consolas"/>
-        </w:rPr>
-        <w:t>",</w:t>
-      </w:r>
-    </w:p>
-    <w:p>
-      <w:pPr>
-        <w:spacing w:after="0" w:line="240" w:lineRule="auto"/>
-        <w:rPr>
-          <w:rFonts w:ascii="Consolas" w:hAnsi="Consolas"/>
-        </w:rPr>
-      </w:pPr>
-      <w:r>
-        <w:rPr>
-          <w:rFonts w:ascii="Consolas" w:hAnsi="Consolas"/>
-        </w:rPr>
-        <w:t xml:space="preserve">                    X: 500,</w:t>
-      </w:r>
-    </w:p>
-    <w:p>
-      <w:pPr>
-        <w:spacing w:after="0" w:line="240" w:lineRule="auto"/>
-        <w:rPr>
-          <w:rFonts w:ascii="Consolas" w:hAnsi="Consolas"/>
-        </w:rPr>
-      </w:pPr>
-      <w:r>
-        <w:rPr>
-          <w:rFonts w:ascii="Consolas" w:hAnsi="Consolas"/>
-        </w:rPr>
-        <w:t xml:space="preserve">                    Y: 550,</w:t>
-      </w:r>
-    </w:p>
-    <w:p>
-      <w:pPr>
-        <w:spacing w:after="0" w:line="240" w:lineRule="auto"/>
-        <w:rPr>
-          <w:rFonts w:ascii="Consolas" w:hAnsi="Consolas"/>
-        </w:rPr>
-      </w:pPr>
-      <w:r>
-        <w:rPr>
-          <w:rFonts w:ascii="Consolas" w:hAnsi="Consolas"/>
-        </w:rPr>
-        <w:t xml:space="preserve">                    parent: #1,</w:t>
-      </w:r>
-    </w:p>
-    <w:p>
-      <w:pPr>
-        <w:spacing w:after="0" w:line="240" w:lineRule="auto"/>
-        <w:rPr>
-          <w:rFonts w:ascii="Consolas" w:hAnsi="Consolas"/>
-        </w:rPr>
-      </w:pPr>
-      <w:r>
-        <w:rPr>
-          <w:rFonts w:ascii="Consolas" w:hAnsi="Consolas"/>
-        </w:rPr>
-        <w:t xml:space="preserve">                    children: </w:t>
+        <w:t xml:space="preserve"> the tests will fail.  As you implement parts of the assignment, more tests will succeed.  When all the tests succeed, you’re done.</w:t>
+      </w:r>
+    </w:p>
+    <w:p>
+      <w:pPr>
+        <w:pStyle w:val="Heading1"/>
+      </w:pPr>
+      <w:r>
+        <w:t>Getting started</w:t>
+      </w:r>
+    </w:p>
+    <w:p>
+      <w:r>
+        <w:t xml:space="preserve">Start by doing a </w:t>
       </w:r>
       <w:proofErr w:type="gramStart"/>
       <w:r>
-        <w:rPr>
-          <w:rFonts w:ascii="Consolas" w:hAnsi="Consolas"/>
-        </w:rPr>
-        <w:t>[ ]</w:t>
+        <w:t>pull on</w:t>
       </w:r>
       <w:proofErr w:type="gramEnd"/>
       <w:r>
-        <w:rPr>
-          <w:rFonts w:ascii="Consolas" w:hAnsi="Consolas"/>
-        </w:rPr>
-        <w:t>,</w:t>
-      </w:r>
-    </w:p>
-    <w:p>
-      <w:pPr>
-        <w:spacing w:after="0" w:line="240" w:lineRule="auto"/>
-        <w:rPr>
-          <w:rFonts w:ascii="Consolas" w:hAnsi="Consolas"/>
-        </w:rPr>
-      </w:pPr>
-      <w:r>
-        <w:rPr>
-          <w:rFonts w:ascii="Consolas" w:hAnsi="Consolas"/>
-        </w:rPr>
-        <w:t xml:space="preserve">                    </w:t>
-      </w:r>
-      <w:proofErr w:type="spellStart"/>
-      <w:r>
-        <w:rPr>
-          <w:rFonts w:ascii="Consolas" w:hAnsi="Consolas"/>
-        </w:rPr>
-        <w:t>gameObject</w:t>
-      </w:r>
-      <w:proofErr w:type="spellEnd"/>
-      <w:r>
-        <w:rPr>
-          <w:rFonts w:ascii="Consolas" w:hAnsi="Consolas"/>
-        </w:rPr>
-        <w:t>: #9{</w:t>
-      </w:r>
-    </w:p>
-    <w:p>
-      <w:pPr>
-        <w:spacing w:after="0" w:line="240" w:lineRule="auto"/>
-        <w:rPr>
-          <w:rFonts w:ascii="Consolas" w:hAnsi="Consolas"/>
-        </w:rPr>
-      </w:pPr>
-      <w:r>
-        <w:rPr>
-          <w:rFonts w:ascii="Consolas" w:hAnsi="Consolas"/>
-        </w:rPr>
-        <w:t xml:space="preserve">                        type: "</w:t>
-      </w:r>
-      <w:proofErr w:type="spellStart"/>
-      <w:r>
-        <w:rPr>
-          <w:rFonts w:ascii="Consolas" w:hAnsi="Consolas"/>
-        </w:rPr>
-        <w:t>FakeGameObject</w:t>
-      </w:r>
-      <w:proofErr w:type="spellEnd"/>
-      <w:r>
-        <w:rPr>
-          <w:rFonts w:ascii="Consolas" w:hAnsi="Consolas"/>
-        </w:rPr>
-        <w:t>",</w:t>
-      </w:r>
-    </w:p>
-    <w:p>
-      <w:pPr>
-        <w:spacing w:after="0" w:line="240" w:lineRule="auto"/>
-        <w:rPr>
-          <w:rFonts w:ascii="Consolas" w:hAnsi="Consolas"/>
-        </w:rPr>
-      </w:pPr>
-      <w:r>
-        <w:rPr>
-          <w:rFonts w:ascii="Consolas" w:hAnsi="Consolas"/>
-        </w:rPr>
-        <w:t xml:space="preserve">                        name: "child 3",</w:t>
-      </w:r>
-    </w:p>
-    <w:p>
-      <w:pPr>
-        <w:spacing w:after="0" w:line="240" w:lineRule="auto"/>
-        <w:rPr>
-          <w:rFonts w:ascii="Consolas" w:hAnsi="Consolas"/>
-        </w:rPr>
-      </w:pPr>
-      <w:r>
-        <w:rPr>
-          <w:rFonts w:ascii="Consolas" w:hAnsi="Consolas"/>
-        </w:rPr>
-        <w:t xml:space="preserve">                        components: [ </w:t>
-      </w:r>
-    </w:p>
-    <w:p>
-      <w:pPr>
-        <w:spacing w:after="0" w:line="240" w:lineRule="auto"/>
-        <w:rPr>
-          <w:rFonts w:ascii="Consolas" w:hAnsi="Consolas"/>
-        </w:rPr>
-      </w:pPr>
-      <w:r>
-        <w:rPr>
-          <w:rFonts w:ascii="Consolas" w:hAnsi="Consolas"/>
-        </w:rPr>
-        <w:t xml:space="preserve">                            #8, #10{</w:t>
-      </w:r>
-    </w:p>
-    <w:p>
-      <w:pPr>
-        <w:spacing w:after="0" w:line="240" w:lineRule="auto"/>
-        <w:rPr>
-          <w:rFonts w:ascii="Consolas" w:hAnsi="Consolas"/>
-        </w:rPr>
-      </w:pPr>
-      <w:r>
-        <w:rPr>
-          <w:rFonts w:ascii="Consolas" w:hAnsi="Consolas"/>
-        </w:rPr>
-        <w:t xml:space="preserve">                                type: "FakeCircleCollider2D",</w:t>
-      </w:r>
-    </w:p>
-    <w:p>
-      <w:pPr>
-        <w:spacing w:after="0" w:line="240" w:lineRule="auto"/>
-        <w:rPr>
-          <w:rFonts w:ascii="Consolas" w:hAnsi="Consolas"/>
-        </w:rPr>
-      </w:pPr>
-      <w:r>
-        <w:rPr>
-          <w:rFonts w:ascii="Consolas" w:hAnsi="Consolas"/>
-        </w:rPr>
-        <w:t xml:space="preserve">                                Radius: 200,</w:t>
-      </w:r>
-    </w:p>
-    <w:p>
-      <w:pPr>
-        <w:spacing w:after="0" w:line="240" w:lineRule="auto"/>
-        <w:rPr>
-          <w:rFonts w:ascii="Consolas" w:hAnsi="Consolas"/>
-        </w:rPr>
-      </w:pPr>
-      <w:r>
-        <w:rPr>
-          <w:rFonts w:ascii="Consolas" w:hAnsi="Consolas"/>
-        </w:rPr>
-        <w:t xml:space="preserve">                                </w:t>
-      </w:r>
-      <w:proofErr w:type="spellStart"/>
-      <w:r>
-        <w:rPr>
-          <w:rFonts w:ascii="Consolas" w:hAnsi="Consolas"/>
-        </w:rPr>
-        <w:t>gameObject</w:t>
-      </w:r>
-      <w:proofErr w:type="spellEnd"/>
-      <w:r>
-        <w:rPr>
-          <w:rFonts w:ascii="Consolas" w:hAnsi="Consolas"/>
-        </w:rPr>
-        <w:t>: #9</w:t>
-      </w:r>
-    </w:p>
-    <w:p>
-      <w:pPr>
-        <w:spacing w:after="0" w:line="240" w:lineRule="auto"/>
-        <w:rPr>
-          <w:rFonts w:ascii="Consolas" w:hAnsi="Consolas"/>
-        </w:rPr>
-      </w:pPr>
-      <w:r>
-        <w:rPr>
-          <w:rFonts w:ascii="Consolas" w:hAnsi="Consolas"/>
-        </w:rPr>
-        <w:t xml:space="preserve">                            }, #11{</w:t>
-      </w:r>
-    </w:p>
-    <w:p>
-      <w:pPr>
-        <w:spacing w:after="0" w:line="240" w:lineRule="auto"/>
-        <w:rPr>
-          <w:rFonts w:ascii="Consolas" w:hAnsi="Consolas"/>
-        </w:rPr>
-      </w:pPr>
-      <w:r>
-        <w:rPr>
-          <w:rFonts w:ascii="Consolas" w:hAnsi="Consolas"/>
-        </w:rPr>
-        <w:t xml:space="preserve">                                type: "</w:t>
-      </w:r>
-      <w:proofErr w:type="spellStart"/>
-      <w:r>
-        <w:rPr>
-          <w:rFonts w:ascii="Consolas" w:hAnsi="Consolas"/>
-        </w:rPr>
-        <w:t>FakeSpriteRenderer</w:t>
-      </w:r>
-      <w:proofErr w:type="spellEnd"/>
-      <w:r>
-        <w:rPr>
-          <w:rFonts w:ascii="Consolas" w:hAnsi="Consolas"/>
-        </w:rPr>
-        <w:t>",</w:t>
-      </w:r>
-    </w:p>
-    <w:p>
-      <w:pPr>
-        <w:spacing w:after="0" w:line="240" w:lineRule="auto"/>
-        <w:rPr>
-          <w:rFonts w:ascii="Consolas" w:hAnsi="Consolas"/>
-        </w:rPr>
-      </w:pPr>
-      <w:r>
-        <w:rPr>
-          <w:rFonts w:ascii="Consolas" w:hAnsi="Consolas"/>
-        </w:rPr>
-        <w:t xml:space="preserve">                                </w:t>
-      </w:r>
-      <w:proofErr w:type="spellStart"/>
-      <w:r>
-        <w:rPr>
-          <w:rFonts w:ascii="Consolas" w:hAnsi="Consolas"/>
-        </w:rPr>
-        <w:t>FileName</w:t>
-      </w:r>
-      <w:proofErr w:type="spellEnd"/>
-      <w:r>
-        <w:rPr>
-          <w:rFonts w:ascii="Consolas" w:hAnsi="Consolas"/>
-        </w:rPr>
-        <w:t>: "circle.jpg",</w:t>
-      </w:r>
-    </w:p>
-    <w:p>
-      <w:pPr>
-        <w:spacing w:after="0" w:line="240" w:lineRule="auto"/>
-        <w:rPr>
-          <w:rFonts w:ascii="Consolas" w:hAnsi="Consolas"/>
-        </w:rPr>
-      </w:pPr>
-      <w:r>
-        <w:rPr>
-          <w:rFonts w:ascii="Consolas" w:hAnsi="Consolas"/>
-        </w:rPr>
-        <w:t xml:space="preserve">                                </w:t>
-      </w:r>
-      <w:proofErr w:type="spellStart"/>
-      <w:r>
-        <w:rPr>
-          <w:rFonts w:ascii="Consolas" w:hAnsi="Consolas"/>
-        </w:rPr>
-        <w:t>gameObject</w:t>
-      </w:r>
-      <w:proofErr w:type="spellEnd"/>
-      <w:r>
-        <w:rPr>
-          <w:rFonts w:ascii="Consolas" w:hAnsi="Consolas"/>
-        </w:rPr>
-        <w:t>: #9</w:t>
-      </w:r>
-    </w:p>
-    <w:p>
-      <w:pPr>
-        <w:spacing w:after="0" w:line="240" w:lineRule="auto"/>
-        <w:rPr>
-          <w:rFonts w:ascii="Consolas" w:hAnsi="Consolas"/>
-        </w:rPr>
-      </w:pPr>
-      <w:r>
-        <w:rPr>
-          <w:rFonts w:ascii="Consolas" w:hAnsi="Consolas"/>
-        </w:rPr>
-        <w:t xml:space="preserve">                            }</w:t>
-      </w:r>
-    </w:p>
-    <w:p>
-      <w:pPr>
-        <w:spacing w:after="0" w:line="240" w:lineRule="auto"/>
-        <w:rPr>
-          <w:rFonts w:ascii="Consolas" w:hAnsi="Consolas"/>
-        </w:rPr>
-      </w:pPr>
-      <w:r>
-        <w:rPr>
-          <w:rFonts w:ascii="Consolas" w:hAnsi="Consolas"/>
-        </w:rPr>
-        <w:t xml:space="preserve">                         ]</w:t>
-      </w:r>
-    </w:p>
-    <w:p>
-      <w:pPr>
-        <w:spacing w:after="0" w:line="240" w:lineRule="auto"/>
-        <w:rPr>
-          <w:rFonts w:ascii="Consolas" w:hAnsi="Consolas"/>
-        </w:rPr>
-      </w:pPr>
-      <w:r>
-        <w:rPr>
-          <w:rFonts w:ascii="Consolas" w:hAnsi="Consolas"/>
-        </w:rPr>
-        <w:t xml:space="preserve">                    }</w:t>
-      </w:r>
-    </w:p>
-    <w:p>
-      <w:pPr>
-        <w:spacing w:after="0" w:line="240" w:lineRule="auto"/>
-        <w:rPr>
-          <w:rFonts w:ascii="Consolas" w:hAnsi="Consolas"/>
-        </w:rPr>
-      </w:pPr>
-      <w:r>
-        <w:rPr>
-          <w:rFonts w:ascii="Consolas" w:hAnsi="Consolas"/>
-        </w:rPr>
-        <w:t xml:space="preserve">                }</w:t>
-      </w:r>
-    </w:p>
-    <w:p>
-      <w:pPr>
-        <w:spacing w:after="0" w:line="240" w:lineRule="auto"/>
-        <w:rPr>
-          <w:rFonts w:ascii="Consolas" w:hAnsi="Consolas"/>
-        </w:rPr>
-      </w:pPr>
-      <w:r>
-        <w:rPr>
-          <w:rFonts w:ascii="Consolas" w:hAnsi="Consolas"/>
-        </w:rPr>
-        <w:t xml:space="preserve">             ],</w:t>
-      </w:r>
-    </w:p>
-    <w:p>
-      <w:pPr>
-        <w:spacing w:after="0" w:line="240" w:lineRule="auto"/>
-        <w:rPr>
-          <w:rFonts w:ascii="Consolas" w:hAnsi="Consolas"/>
-        </w:rPr>
-      </w:pPr>
-      <w:r>
-        <w:rPr>
-          <w:rFonts w:ascii="Consolas" w:hAnsi="Consolas"/>
-        </w:rPr>
-        <w:t xml:space="preserve">            </w:t>
-      </w:r>
-      <w:proofErr w:type="spellStart"/>
-      <w:r>
-        <w:rPr>
-          <w:rFonts w:ascii="Consolas" w:hAnsi="Consolas"/>
-        </w:rPr>
-        <w:t>gameObject</w:t>
-      </w:r>
-      <w:proofErr w:type="spellEnd"/>
-      <w:r>
-        <w:rPr>
-          <w:rFonts w:ascii="Consolas" w:hAnsi="Consolas"/>
-        </w:rPr>
-        <w:t>: #0</w:t>
-      </w:r>
-    </w:p>
-    <w:p>
-      <w:pPr>
-        <w:spacing w:after="0" w:line="240" w:lineRule="auto"/>
-        <w:rPr>
-          <w:rFonts w:ascii="Consolas" w:hAnsi="Consolas"/>
-        </w:rPr>
-      </w:pPr>
-      <w:r>
-        <w:rPr>
-          <w:rFonts w:ascii="Consolas" w:hAnsi="Consolas"/>
-        </w:rPr>
-        <w:t xml:space="preserve">        }</w:t>
-      </w:r>
-    </w:p>
-    <w:p>
-      <w:pPr>
-        <w:spacing w:after="0" w:line="240" w:lineRule="auto"/>
-        <w:rPr>
-          <w:rFonts w:ascii="Consolas" w:hAnsi="Consolas"/>
-        </w:rPr>
-      </w:pPr>
-      <w:r>
-        <w:rPr>
-          <w:rFonts w:ascii="Consolas" w:hAnsi="Consolas"/>
-        </w:rPr>
-        <w:lastRenderedPageBreak/>
-        <w:t xml:space="preserve">     ]</w:t>
-      </w:r>
-    </w:p>
-    <w:p>
-      <w:pPr>
-        <w:spacing w:after="0" w:line="240" w:lineRule="auto"/>
-        <w:rPr>
-          <w:rFonts w:ascii="Consolas" w:hAnsi="Consolas"/>
-        </w:rPr>
-      </w:pPr>
-      <w:r>
-        <w:rPr>
-          <w:rFonts w:ascii="Consolas" w:hAnsi="Consolas"/>
-        </w:rPr>
-        <w:t>}</w:t>
-      </w:r>
-    </w:p>
-    <w:p>
-      <w:pPr>
-        <w:spacing w:after="0" w:line="240" w:lineRule="auto"/>
-      </w:pPr>
-    </w:p>
-    <w:p>
-      <w:pPr>
-        <w:spacing w:after="0" w:line="240" w:lineRule="auto"/>
-      </w:pPr>
-      <w:r>
-        <w:t>Notice that the serialization starts with “#0”, meaning “here comes object #0!” and ends with “</w:t>
-      </w:r>
-      <w:proofErr w:type="spellStart"/>
-      <w:r>
-        <w:t>gameObject</w:t>
-      </w:r>
-      <w:proofErr w:type="spellEnd"/>
-      <w:r>
-        <w:t xml:space="preserve">: #0”, which means “the value of the </w:t>
-      </w:r>
-      <w:proofErr w:type="spellStart"/>
-      <w:r>
-        <w:t>gameObject</w:t>
-      </w:r>
-      <w:proofErr w:type="spellEnd"/>
-      <w:r>
-        <w:t xml:space="preserve"> field of this object is object #0.”  Since object 0 has already been serialized, we don’t have to include another copy of it here (and shouldn’t!).</w:t>
+        <w:t xml:space="preserve"> GitHub to make sure you have the most recent version of the repo.  Then open the file </w:t>
+      </w:r>
+      <w:r>
+        <w:rPr>
+          <w:rFonts w:ascii="Consolas" w:hAnsi="Consolas"/>
+        </w:rPr>
+        <w:t>Serializer.sln</w:t>
+      </w:r>
+      <w:r>
+        <w:t xml:space="preserve">.  This will launch Visual Studio and open the </w:t>
+      </w:r>
+      <w:r>
+        <w:t>assignment</w:t>
+      </w:r>
+      <w:r>
+        <w:t>.</w:t>
+      </w:r>
+      <w:r>
+        <w:t xml:space="preserve">  It contains two “projects”, the serializer itself, called “Serializer”, and the unit tests, called “SerializerTests”.  Inside of Serializer, are two folders, </w:t>
+      </w:r>
+      <w:r>
+        <w:rPr>
+          <w:rFonts w:ascii="Consolas" w:hAnsi="Consolas"/>
+        </w:rPr>
+        <w:t>FakeUnity</w:t>
+      </w:r>
+      <w:r>
+        <w:t xml:space="preserve">, which has a </w:t>
+      </w:r>
+      <w:proofErr w:type="gramStart"/>
+      <w:r>
+        <w:t>classes</w:t>
+      </w:r>
+      <w:proofErr w:type="gramEnd"/>
+      <w:r>
+        <w:t xml:space="preserve"> that implement fake versions of some of the important Unity classes, like GameObject, Transform, and Component, and Serialization, which has the code for the serializer and deserializer.</w:t>
+      </w:r>
+    </w:p>
+    <w:p>
+      <w:pPr>
+        <w:pStyle w:val="Heading2"/>
+      </w:pPr>
+      <w:r>
+        <w:t>Familiarizing yourself with the code</w:t>
+      </w:r>
+    </w:p>
+    <w:p>
+      <w:r>
+        <w:t xml:space="preserve">Reading other people’s code is one of the most important skills for you as a programmer.  </w:t>
+      </w:r>
+      <w:proofErr w:type="gramStart"/>
+      <w:r>
+        <w:t>So</w:t>
+      </w:r>
+      <w:proofErr w:type="gramEnd"/>
+      <w:r>
+        <w:t xml:space="preserve"> begin by reading all the code we’ve provided.  Your goal here isn’t to memorize the code, just to see what classes and methods are there so that when you need a method to do something we’ve already implemented, you know where to go looking for it.</w:t>
+      </w:r>
+    </w:p>
+    <w:p>
+      <w:r>
+        <w:t xml:space="preserve">IMPORTANT: the code in Utilities.cs uses the reflection features of C#, which we haven’t talked about, and which aren’t central to this class.  </w:t>
+      </w:r>
+      <w:proofErr w:type="gramStart"/>
+      <w:r>
+        <w:t>So</w:t>
+      </w:r>
+      <w:proofErr w:type="gramEnd"/>
+      <w:r>
+        <w:t xml:space="preserve"> while I’m happy to answer any questions about it, don’t feel you need to understand how those methods work.  You just need to understand what they do.</w:t>
       </w:r>
     </w:p>
     <w:p>
@@ -2156,471 +2114,662 @@
         <w:pStyle w:val="Heading1"/>
       </w:pPr>
       <w:r>
-        <w:t>Running the game</w:t>
-      </w:r>
-    </w:p>
-    <w:p>
-      <w:r>
-        <w:t xml:space="preserve">This is only a game in the sense that it’s running under unity.  But ignore that fact and </w:t>
-      </w:r>
-      <w:r>
-        <w:t>open the file Assets/Scenes/</w:t>
-      </w:r>
-      <w:proofErr w:type="spellStart"/>
-      <w:r>
-        <w:t>SampleScene.unity</w:t>
-      </w:r>
-      <w:proofErr w:type="spellEnd"/>
-      <w:r>
-        <w:t>.  This should launch unity and open the level that has the necessary components in it.</w:t>
-      </w:r>
-    </w:p>
-    <w:p>
-      <w:r>
-        <w:t>H</w:t>
-      </w:r>
-      <w:r>
-        <w:t xml:space="preserve">it the run button.  It should print out a message in the Console window about </w:t>
-      </w:r>
-      <w:r>
-        <w:t xml:space="preserve">a </w:t>
-      </w:r>
-      <w:proofErr w:type="spellStart"/>
-      <w:r>
-        <w:t>NotImplementedException</w:t>
-      </w:r>
-      <w:proofErr w:type="spellEnd"/>
-      <w:r>
-        <w:t xml:space="preserve">.  That’s fine; you haven’t implemented any of the code yet.  The tests </w:t>
-      </w:r>
-      <w:r>
-        <w:t xml:space="preserve">it’s running </w:t>
-      </w:r>
-      <w:r>
-        <w:t xml:space="preserve">are in </w:t>
-      </w:r>
-      <w:proofErr w:type="spellStart"/>
-      <w:r>
-        <w:t>Driver.cs</w:t>
-      </w:r>
-      <w:proofErr w:type="spellEnd"/>
-      <w:r>
-        <w:t xml:space="preserve">, so </w:t>
-      </w:r>
-      <w:r>
-        <w:t>you can look there if you want to see what the exact test code is or if you want to put a breakpoint on the test</w:t>
-      </w:r>
-      <w:r>
-        <w:t xml:space="preserve"> while you’re debugging your code below.</w:t>
-      </w:r>
-    </w:p>
-    <w:p>
-      <w:pPr>
-        <w:pStyle w:val="Heading1"/>
-      </w:pPr>
-      <w:r>
-        <w:t>Getting started</w:t>
-      </w:r>
-    </w:p>
-    <w:p>
-      <w:r>
-        <w:t xml:space="preserve">Reading other people’s code is one of the most important skills for you as a programmer.  </w:t>
-      </w:r>
-      <w:proofErr w:type="gramStart"/>
-      <w:r>
-        <w:t>So</w:t>
-      </w:r>
-      <w:proofErr w:type="gramEnd"/>
-      <w:r>
-        <w:t xml:space="preserve"> begin by reading all the code we’ve provided.  </w:t>
-      </w:r>
-      <w:r>
-        <w:t>You can do this by choosing “Open C# Project” from the Assets menu in Unity.  This will launch Visual Studio on the source files in the game.  Do this, and then read over all the .cs files.</w:t>
-      </w:r>
-    </w:p>
-    <w:p>
-      <w:r>
-        <w:t>Your goal here isn’t to memorize the code, just to see what classes and methods are there so that when you need a method to do something we’ve already implemented, you know where to go looking for it.</w:t>
-      </w:r>
-    </w:p>
-    <w:p>
-      <w:r>
-        <w:t xml:space="preserve">IMPORTANT: the code in </w:t>
-      </w:r>
-      <w:proofErr w:type="spellStart"/>
-      <w:r>
-        <w:t>Utilities.cs</w:t>
-      </w:r>
-      <w:proofErr w:type="spellEnd"/>
-      <w:r>
-        <w:t xml:space="preserve"> uses the reflection features of C#, which we haven’t talked about, and which aren’t central to this class.  </w:t>
-      </w:r>
-      <w:proofErr w:type="gramStart"/>
-      <w:r>
-        <w:t>So</w:t>
-      </w:r>
-      <w:proofErr w:type="gramEnd"/>
-      <w:r>
-        <w:t xml:space="preserve"> while I’m happy to answer any questions about it, don’t feel you need to understand how those methods work.  You just need to understand what they do.</w:t>
-      </w:r>
-    </w:p>
-    <w:p>
-      <w:pPr>
-        <w:pStyle w:val="Heading1"/>
-      </w:pPr>
-      <w:r>
-        <w:t>Writing the serializer</w:t>
-      </w:r>
-    </w:p>
-    <w:p>
+        <w:t>Running unit tests</w:t>
+      </w:r>
+    </w:p>
+    <w:p>
+      <w:r>
+        <w:t xml:space="preserve">To run the unit tests, open the test window (called “test explorer”).  In windows, go to the </w:t>
+      </w:r>
       <w:r>
         <w:rPr>
           <w:b/>
           <w:bCs/>
         </w:rPr>
-        <w:t>Note:</w:t>
-      </w:r>
-      <w:r>
-        <w:t xml:space="preserve"> If you want to add any additional methods or fields to the Serializer class, include them inside </w:t>
-      </w:r>
-      <w:proofErr w:type="spellStart"/>
-      <w:r>
-        <w:t>StudentCode.cs</w:t>
-      </w:r>
-      <w:proofErr w:type="spellEnd"/>
-      <w:r>
-        <w:t xml:space="preserve"> inside the area that starts saying “public partial class Serializer </w:t>
-      </w:r>
-      <w:proofErr w:type="gramStart"/>
-      <w:r>
-        <w:t>{ …</w:t>
-      </w:r>
-      <w:proofErr w:type="gramEnd"/>
-      <w:r>
-        <w:t xml:space="preserve"> }”.  Any code you write for the serializer should be between those </w:t>
-      </w:r>
-      <w:proofErr w:type="gramStart"/>
-      <w:r>
-        <w:t>{ }</w:t>
-      </w:r>
-      <w:proofErr w:type="gramEnd"/>
-      <w:r>
-        <w:t xml:space="preserve">s.  </w:t>
+        <w:t>Test</w:t>
+      </w:r>
+      <w:r>
+        <w:t xml:space="preserve"> menu and choose </w:t>
       </w:r>
       <w:r>
         <w:rPr>
           <w:b/>
           <w:bCs/>
         </w:rPr>
-        <w:t>Do not modify any files</w:t>
-      </w:r>
-      <w:r>
-        <w:t xml:space="preserve"> other than </w:t>
-      </w:r>
-      <w:proofErr w:type="spellStart"/>
-      <w:r>
-        <w:t>StudentCode.cs</w:t>
-      </w:r>
-      <w:proofErr w:type="spellEnd"/>
-      <w:r>
-        <w:t>.  If you do so, your peer reviewers probably won’t be able to run your code.</w:t>
-      </w:r>
-    </w:p>
-    <w:p>
-      <w:pPr>
-        <w:pStyle w:val="Heading2"/>
-      </w:pPr>
-      <w:r>
-        <w:t>Writing simple objects</w:t>
-      </w:r>
-    </w:p>
-    <w:p>
-      <w:r>
-        <w:t xml:space="preserve">Now go to the </w:t>
-      </w:r>
-      <w:proofErr w:type="spellStart"/>
-      <w:proofErr w:type="gramStart"/>
-      <w:r>
-        <w:t>WriteObject</w:t>
-      </w:r>
-      <w:proofErr w:type="spellEnd"/>
-      <w:r>
-        <w:t>(</w:t>
-      </w:r>
-      <w:proofErr w:type="gramEnd"/>
-      <w:r>
-        <w:t xml:space="preserve">) method in </w:t>
-      </w:r>
-      <w:proofErr w:type="spellStart"/>
-      <w:r>
-        <w:t>StudentCode.cs</w:t>
-      </w:r>
-      <w:proofErr w:type="spellEnd"/>
-      <w:r>
-        <w:t xml:space="preserve">.  This method actually “inside” the Serializer class, so you can access any of the methods and fields in </w:t>
-      </w:r>
-      <w:proofErr w:type="spellStart"/>
-      <w:r>
-        <w:t>Serializer.cs</w:t>
-      </w:r>
-      <w:proofErr w:type="spellEnd"/>
-      <w:r>
-        <w:t xml:space="preserve"> from that method.  </w:t>
-      </w:r>
-      <w:proofErr w:type="spellStart"/>
-      <w:r>
-        <w:t>WriteObject</w:t>
-      </w:r>
-      <w:proofErr w:type="spellEnd"/>
-      <w:r>
-        <w:t xml:space="preserve"> is mostly doing a case analysis of the different kinds of objects that might be passed to it.  Fill in the code for each of those cases.  We’ve put in lines that say “throw new </w:t>
-      </w:r>
-      <w:proofErr w:type="spellStart"/>
-      <w:proofErr w:type="gramStart"/>
-      <w:r>
-        <w:t>NotImplementedException</w:t>
-      </w:r>
-      <w:proofErr w:type="spellEnd"/>
-      <w:r>
-        <w:t>(</w:t>
-      </w:r>
-      <w:proofErr w:type="gramEnd"/>
-      <w:r>
-        <w:t>);” everywhere you need to add code.  Replace these lines with the right code to write out the object o in the correct format.  Note that strings should be written with " marks before and after them.</w:t>
-      </w:r>
-    </w:p>
-    <w:p>
-      <w:r>
-        <w:lastRenderedPageBreak/>
-        <w:t xml:space="preserve">After you fill in each case in </w:t>
-      </w:r>
-      <w:proofErr w:type="spellStart"/>
-      <w:proofErr w:type="gramStart"/>
-      <w:r>
-        <w:t>WriteObject</w:t>
-      </w:r>
-      <w:proofErr w:type="spellEnd"/>
-      <w:r>
-        <w:t>(</w:t>
-      </w:r>
-      <w:proofErr w:type="gramEnd"/>
-      <w:r>
-        <w:t xml:space="preserve">), try </w:t>
-      </w:r>
-      <w:r>
-        <w:t xml:space="preserve">saving your file and </w:t>
-      </w:r>
-      <w:r>
-        <w:t>running the game and make sure that the associated test has switched from “Failed” to “Succeeded”.</w:t>
-      </w:r>
-      <w:r>
-        <w:t xml:space="preserve">  If you run into problems, jump down to “using the debugger”, below.</w:t>
-      </w:r>
-    </w:p>
-    <w:p>
-      <w:pPr>
-        <w:pStyle w:val="Heading2"/>
-      </w:pPr>
-      <w:r>
-        <w:t>Writing complex objects</w:t>
-      </w:r>
-    </w:p>
-    <w:p>
-      <w:r>
-        <w:t xml:space="preserve">Once you finish filling in </w:t>
-      </w:r>
-      <w:proofErr w:type="spellStart"/>
-      <w:proofErr w:type="gramStart"/>
-      <w:r>
-        <w:t>WriteObject</w:t>
-      </w:r>
-      <w:proofErr w:type="spellEnd"/>
-      <w:r>
-        <w:t>(</w:t>
-      </w:r>
-      <w:proofErr w:type="gramEnd"/>
-      <w:r>
-        <w:t xml:space="preserve">), you’ll need to fill in </w:t>
-      </w:r>
-      <w:proofErr w:type="spellStart"/>
-      <w:r>
-        <w:t>WriteComplexObject</w:t>
-      </w:r>
-      <w:proofErr w:type="spellEnd"/>
-      <w:r>
-        <w:t>().  This is the method that gets called to serialize objects that have fields in them.  You will need to assign the object a serial number, if you haven’t already, and remember that serial number in a hash table (use the Dictionary&lt;</w:t>
-      </w:r>
-      <w:proofErr w:type="spellStart"/>
-      <w:proofErr w:type="gramStart"/>
-      <w:r>
-        <w:t>object,int</w:t>
-      </w:r>
-      <w:proofErr w:type="spellEnd"/>
-      <w:proofErr w:type="gramEnd"/>
-      <w:r>
-        <w:t xml:space="preserve">&gt; data type; search for “C# Dictionary class” for documentation).  If there’s already a serial number assigned to the object, then you’ve already written the object once in this serialization, so just write out a # followed by the number.  If you haven’t already assigned a number, assign one, remember it, write out # followed by the number, and the write </w:t>
-      </w:r>
-      <w:proofErr w:type="gramStart"/>
-      <w:r>
-        <w:t>{ }s</w:t>
-      </w:r>
-      <w:proofErr w:type="gramEnd"/>
-      <w:r>
-        <w:t xml:space="preserve"> with the type and fields written inside, separated by commas.</w:t>
-      </w:r>
-    </w:p>
-    <w:p>
-      <w:pPr>
-        <w:pStyle w:val="Heading1"/>
-      </w:pPr>
-      <w:r>
-        <w:t>Using the debugger</w:t>
-      </w:r>
-    </w:p>
-    <w:p>
-      <w:r>
-        <w:t xml:space="preserve">You can breakpoint your code and do the usual </w:t>
-      </w:r>
-      <w:proofErr w:type="spellStart"/>
-      <w:r>
-        <w:t>debuggery</w:t>
-      </w:r>
-      <w:proofErr w:type="spellEnd"/>
-      <w:r>
-        <w:t xml:space="preserve"> kinds of things by pressing the “Attach to Unity” button in Visual Studio.  That will put the unity editor, and therefore you game, under the control of VS.  You can set breakpoints in your code in VS and Unity will stop when it gets to them.  You can then do all the usual things you do in a debugger: look at the call stack (find the Call Stack window), continue or single step (see the Debug menu), or look at the values of variables (in the locals and auto windows).</w:t>
-      </w:r>
-    </w:p>
-    <w:p>
-      <w:pPr>
-        <w:pStyle w:val="Heading1"/>
-      </w:pPr>
-      <w:r>
-        <w:t>Logging debugging data</w:t>
-      </w:r>
-    </w:p>
-    <w:p>
-      <w:r>
-        <w:t xml:space="preserve">You can also print your own messages to Unity’s console window by calling </w:t>
-      </w:r>
-      <w:proofErr w:type="spellStart"/>
-      <w:r>
-        <w:t>Debug.Log</w:t>
-      </w:r>
-      <w:proofErr w:type="spellEnd"/>
-      <w:r>
-        <w:t>().  This should be used sparingly, or you will get lost in hundreds of messages.</w:t>
-      </w:r>
-    </w:p>
-    <w:p>
-      <w:pPr>
-        <w:pStyle w:val="Heading1"/>
-      </w:pPr>
-      <w:r>
-        <w:t xml:space="preserve">Writing the </w:t>
-      </w:r>
-      <w:proofErr w:type="spellStart"/>
-      <w:r>
-        <w:t>Deserializer</w:t>
-      </w:r>
-      <w:proofErr w:type="spellEnd"/>
-    </w:p>
-    <w:p>
-      <w:r>
-        <w:t xml:space="preserve">Now you’ll do the same thing but for the </w:t>
-      </w:r>
-      <w:proofErr w:type="spellStart"/>
-      <w:r>
-        <w:t>deserializer</w:t>
-      </w:r>
-      <w:proofErr w:type="spellEnd"/>
-      <w:r>
-        <w:t xml:space="preserve">.  We won’t make you fill in the </w:t>
-      </w:r>
-      <w:proofErr w:type="spellStart"/>
-      <w:proofErr w:type="gramStart"/>
-      <w:r>
-        <w:t>ReadObject</w:t>
-      </w:r>
-      <w:proofErr w:type="spellEnd"/>
-      <w:r>
-        <w:t>(</w:t>
-      </w:r>
-      <w:proofErr w:type="gramEnd"/>
-      <w:r>
-        <w:t xml:space="preserve">) method, but you should fill in the blanks in </w:t>
-      </w:r>
-      <w:proofErr w:type="spellStart"/>
-      <w:r>
-        <w:t>ReadComplexObject</w:t>
-      </w:r>
-      <w:proofErr w:type="spellEnd"/>
-      <w:r>
-        <w:t>().  Again, save your file and try the game to see if your tests are succeeding.</w:t>
-      </w:r>
-    </w:p>
-    <w:p>
+        <w:t>Test explorer</w:t>
+      </w:r>
+      <w:r>
+        <w:t xml:space="preserve">.  On Mac, go to the </w:t>
+      </w:r>
       <w:r>
         <w:rPr>
           <w:b/>
           <w:bCs/>
         </w:rPr>
-        <w:t>Note:</w:t>
-      </w:r>
-      <w:r>
-        <w:t xml:space="preserve"> If you want to add any additional methods or fields to the </w:t>
-      </w:r>
-      <w:proofErr w:type="spellStart"/>
+        <w:t>View</w:t>
+      </w:r>
+      <w:r>
+        <w:t xml:space="preserve"> menu and choose </w:t>
+      </w:r>
+      <w:r>
+        <w:rPr>
+          <w:b/>
+          <w:bCs/>
+        </w:rPr>
+        <w:t>Tests</w:t>
+      </w:r>
+      <w:r>
+        <w:t>.</w:t>
+      </w:r>
+    </w:p>
+    <w:p>
+      <w:pPr>
+        <w:pStyle w:val="Heading2"/>
+      </w:pPr>
+      <w:r>
+        <w:t>Running all tests</w:t>
+      </w:r>
+    </w:p>
+    <w:p>
+      <w:r>
+        <w:t>Press the button to run all tests.  On windows, this looks like:</w:t>
+      </w:r>
+    </w:p>
+    <w:p>
+      <w:r>
+        <w:rPr>
+          <w:noProof/>
+        </w:rPr>
+        <w:drawing>
+          <wp:inline distT="0" distB="0" distL="0" distR="0" wp14:anchorId="2F3547E2" wp14:editId="2A136E90">
+            <wp:extent cx="466725" cy="438150"/>
+            <wp:effectExtent l="0" t="0" r="9525" b="0"/>
+            <wp:docPr id="1" name="Picture 1"/>
+            <wp:cNvGraphicFramePr>
+              <a:graphicFrameLocks xmlns:a="http://schemas.openxmlformats.org/drawingml/2006/main" noChangeAspect="1"/>
+            </wp:cNvGraphicFramePr>
+            <a:graphic xmlns:a="http://schemas.openxmlformats.org/drawingml/2006/main">
+              <a:graphicData uri="http://schemas.openxmlformats.org/drawingml/2006/picture">
+                <pic:pic xmlns:pic="http://schemas.openxmlformats.org/drawingml/2006/picture">
+                  <pic:nvPicPr>
+                    <pic:cNvPr id="1" name=""/>
+                    <pic:cNvPicPr/>
+                  </pic:nvPicPr>
+                  <pic:blipFill>
+                    <a:blip r:embed="rId6"/>
+                    <a:stretch>
+                      <a:fillRect/>
+                    </a:stretch>
+                  </pic:blipFill>
+                  <pic:spPr>
+                    <a:xfrm>
+                      <a:off x="0" y="0"/>
+                      <a:ext cx="466725" cy="438150"/>
+                    </a:xfrm>
+                    <a:prstGeom prst="rect">
+                      <a:avLst/>
+                    </a:prstGeom>
+                  </pic:spPr>
+                </pic:pic>
+              </a:graphicData>
+            </a:graphic>
+          </wp:inline>
+        </w:drawing>
+      </w:r>
+    </w:p>
+    <w:p>
+      <w:r>
+        <w:lastRenderedPageBreak/>
+        <w:t>On mac, it looks like:</w:t>
+      </w:r>
+    </w:p>
+    <w:p>
+      <w:r>
+        <w:rPr>
+          <w:noProof/>
+        </w:rPr>
+        <w:drawing>
+          <wp:inline distT="0" distB="0" distL="0" distR="0" wp14:anchorId="46854C66" wp14:editId="02D0C6D7">
+            <wp:extent cx="695325" cy="781050"/>
+            <wp:effectExtent l="0" t="0" r="9525" b="0"/>
+            <wp:docPr id="2" name="Picture 2" descr="Icon&#10;&#10;Description automatically generated"/>
+            <wp:cNvGraphicFramePr>
+              <a:graphicFrameLocks xmlns:a="http://schemas.openxmlformats.org/drawingml/2006/main" noChangeAspect="1"/>
+            </wp:cNvGraphicFramePr>
+            <a:graphic xmlns:a="http://schemas.openxmlformats.org/drawingml/2006/main">
+              <a:graphicData uri="http://schemas.openxmlformats.org/drawingml/2006/picture">
+                <pic:pic xmlns:pic="http://schemas.openxmlformats.org/drawingml/2006/picture">
+                  <pic:nvPicPr>
+                    <pic:cNvPr id="2" name="Picture 2" descr="Icon&#10;&#10;Description automatically generated"/>
+                    <pic:cNvPicPr/>
+                  </pic:nvPicPr>
+                  <pic:blipFill>
+                    <a:blip r:embed="rId7"/>
+                    <a:stretch>
+                      <a:fillRect/>
+                    </a:stretch>
+                  </pic:blipFill>
+                  <pic:spPr>
+                    <a:xfrm>
+                      <a:off x="0" y="0"/>
+                      <a:ext cx="695325" cy="781050"/>
+                    </a:xfrm>
+                    <a:prstGeom prst="rect">
+                      <a:avLst/>
+                    </a:prstGeom>
+                  </pic:spPr>
+                </pic:pic>
+              </a:graphicData>
+            </a:graphic>
+          </wp:inline>
+        </w:drawing>
+      </w:r>
+    </w:p>
+    <w:p>
+      <w:r>
+        <w:t>You’ll see green check marks next to the tests that worked and red Xs next to those that failed.  Initially, they’ll all be red:</w:t>
+      </w:r>
+    </w:p>
+    <w:p>
+      <w:r>
+        <w:rPr>
+          <w:noProof/>
+        </w:rPr>
+        <w:drawing>
+          <wp:inline distT="0" distB="0" distL="0" distR="0" wp14:anchorId="0E6F6ABA" wp14:editId="00E2ABF9">
+            <wp:extent cx="1197610" cy="2974975"/>
+            <wp:effectExtent l="0" t="0" r="2540" b="0"/>
+            <wp:docPr id="6" name="Picture 6" descr="Graphical user interface, text&#10;&#10;Description automatically generated"/>
+            <wp:cNvGraphicFramePr>
+              <a:graphicFrameLocks xmlns:a="http://schemas.openxmlformats.org/drawingml/2006/main" noChangeAspect="1"/>
+            </wp:cNvGraphicFramePr>
+            <a:graphic xmlns:a="http://schemas.openxmlformats.org/drawingml/2006/main">
+              <a:graphicData uri="http://schemas.openxmlformats.org/drawingml/2006/picture">
+                <pic:pic xmlns:pic="http://schemas.openxmlformats.org/drawingml/2006/picture">
+                  <pic:nvPicPr>
+                    <pic:cNvPr id="6" name="Picture 6" descr="Graphical user interface, text&#10;&#10;Description automatically generated"/>
+                    <pic:cNvPicPr/>
+                  </pic:nvPicPr>
+                  <pic:blipFill rotWithShape="1">
+                    <a:blip r:embed="rId8" cstate="print">
+                      <a:extLst>
+                        <a:ext uri="{28A0092B-C50C-407E-A947-70E740481C1C}">
+                          <a14:useLocalDpi xmlns:a14="http://schemas.microsoft.com/office/drawing/2010/main" val="0"/>
+                        </a:ext>
+                      </a:extLst>
+                    </a:blip>
+                    <a:srcRect r="79848" b="29101"/>
+                    <a:stretch/>
+                  </pic:blipFill>
+                  <pic:spPr bwMode="auto">
+                    <a:xfrm>
+                      <a:off x="0" y="0"/>
+                      <a:ext cx="1197610" cy="2975429"/>
+                    </a:xfrm>
+                    <a:prstGeom prst="rect">
+                      <a:avLst/>
+                    </a:prstGeom>
+                    <a:ln>
+                      <a:noFill/>
+                    </a:ln>
+                    <a:extLst>
+                      <a:ext uri="{53640926-AAD7-44D8-BBD7-CCE9431645EC}">
+                        <a14:shadowObscured xmlns:a14="http://schemas.microsoft.com/office/drawing/2010/main"/>
+                      </a:ext>
+                    </a:extLst>
+                  </pic:spPr>
+                </pic:pic>
+              </a:graphicData>
+            </a:graphic>
+          </wp:inline>
+        </w:drawing>
+      </w:r>
+    </w:p>
+    <w:p>
+      <w:r>
+        <w:t>You’ll primarily do this assignment by filling in bits of code that say “</w:t>
+      </w:r>
+      <w:r>
+        <w:rPr>
+          <w:rFonts w:ascii="Consolas" w:hAnsi="Consolas"/>
+        </w:rPr>
+        <w:t xml:space="preserve">throw new </w:t>
+      </w:r>
+      <w:proofErr w:type="gramStart"/>
+      <w:r>
+        <w:rPr>
+          <w:rFonts w:ascii="Consolas" w:hAnsi="Consolas"/>
+        </w:rPr>
+        <w:t>NotImplementedException(</w:t>
+      </w:r>
+      <w:proofErr w:type="gramEnd"/>
+      <w:r>
+        <w:rPr>
+          <w:rFonts w:ascii="Consolas" w:hAnsi="Consolas"/>
+        </w:rPr>
+        <w:t>"</w:t>
+      </w:r>
+      <w:r>
+        <w:rPr>
+          <w:rFonts w:ascii="Consolas" w:hAnsi="Consolas"/>
+        </w:rPr>
+        <w:t>Fill me in!</w:t>
+      </w:r>
+      <w:r>
+        <w:rPr>
+          <w:rFonts w:ascii="Consolas" w:hAnsi="Consolas"/>
+        </w:rPr>
+        <w:t>"</w:t>
+      </w:r>
+      <w:r>
+        <w:rPr>
+          <w:rFonts w:ascii="Consolas" w:hAnsi="Consolas"/>
+        </w:rPr>
+        <w:t>)</w:t>
+      </w:r>
+      <w:r>
+        <w:t>”.  As you fill those in, the red tests should start turning green.  However, if you can’t get one to work, then select it in the test window.  Right click and select Debug:</w:t>
+      </w:r>
+    </w:p>
+    <w:p>
+      <w:r>
+        <w:rPr>
+          <w:noProof/>
+        </w:rPr>
+        <w:drawing>
+          <wp:inline distT="0" distB="0" distL="0" distR="0" wp14:anchorId="1E68DB28" wp14:editId="665C0F9D">
+            <wp:extent cx="5866130" cy="1625426"/>
+            <wp:effectExtent l="0" t="0" r="1270" b="0"/>
+            <wp:docPr id="7" name="Picture 7" descr="A screenshot of a computer&#10;&#10;Description automatically generated with medium confidence"/>
+            <wp:cNvGraphicFramePr>
+              <a:graphicFrameLocks xmlns:a="http://schemas.openxmlformats.org/drawingml/2006/main" noChangeAspect="1"/>
+            </wp:cNvGraphicFramePr>
+            <a:graphic xmlns:a="http://schemas.openxmlformats.org/drawingml/2006/main">
+              <a:graphicData uri="http://schemas.openxmlformats.org/drawingml/2006/picture">
+                <pic:pic xmlns:pic="http://schemas.openxmlformats.org/drawingml/2006/picture">
+                  <pic:nvPicPr>
+                    <pic:cNvPr id="7" name="Picture 7" descr="A screenshot of a computer&#10;&#10;Description automatically generated with medium confidence"/>
+                    <pic:cNvPicPr/>
+                  </pic:nvPicPr>
+                  <pic:blipFill rotWithShape="1">
+                    <a:blip r:embed="rId9"/>
+                    <a:srcRect t="39619" b="18818"/>
+                    <a:stretch/>
+                  </pic:blipFill>
+                  <pic:spPr bwMode="auto">
+                    <a:xfrm>
+                      <a:off x="0" y="0"/>
+                      <a:ext cx="5883729" cy="1630302"/>
+                    </a:xfrm>
+                    <a:prstGeom prst="rect">
+                      <a:avLst/>
+                    </a:prstGeom>
+                    <a:ln>
+                      <a:noFill/>
+                    </a:ln>
+                    <a:extLst>
+                      <a:ext uri="{53640926-AAD7-44D8-BBD7-CCE9431645EC}">
+                        <a14:shadowObscured xmlns:a14="http://schemas.microsoft.com/office/drawing/2010/main"/>
+                      </a:ext>
+                    </a:extLst>
+                  </pic:spPr>
+                </pic:pic>
+              </a:graphicData>
+            </a:graphic>
+          </wp:inline>
+        </w:drawing>
+      </w:r>
+    </w:p>
+    <w:p>
+      <w:r>
+        <w:t>It will run just that one test with debugging enabled, so you’ll be able to set breakpoints, look at the call stack, and so on.  Since we haven’t set any breakpoints, this will just run until the point where it throws the exception:</w:t>
+      </w:r>
+    </w:p>
+    <w:p>
+      <w:r>
+        <w:rPr>
+          <w:noProof/>
+        </w:rPr>
+        <w:lastRenderedPageBreak/>
+        <w:drawing>
+          <wp:inline distT="0" distB="0" distL="0" distR="0" wp14:anchorId="3D9FA404" wp14:editId="05EA5484">
+            <wp:extent cx="5943600" cy="3962400"/>
+            <wp:effectExtent l="0" t="0" r="0" b="0"/>
+            <wp:docPr id="3" name="Picture 3" descr="Graphical user interface&#10;&#10;Description automatically generated"/>
+            <wp:cNvGraphicFramePr>
+              <a:graphicFrameLocks xmlns:a="http://schemas.openxmlformats.org/drawingml/2006/main" noChangeAspect="1"/>
+            </wp:cNvGraphicFramePr>
+            <a:graphic xmlns:a="http://schemas.openxmlformats.org/drawingml/2006/main">
+              <a:graphicData uri="http://schemas.openxmlformats.org/drawingml/2006/picture">
+                <pic:pic xmlns:pic="http://schemas.openxmlformats.org/drawingml/2006/picture">
+                  <pic:nvPicPr>
+                    <pic:cNvPr id="3" name="Picture 3" descr="Graphical user interface&#10;&#10;Description automatically generated"/>
+                    <pic:cNvPicPr/>
+                  </pic:nvPicPr>
+                  <pic:blipFill>
+                    <a:blip r:embed="rId10"/>
+                    <a:stretch>
+                      <a:fillRect/>
+                    </a:stretch>
+                  </pic:blipFill>
+                  <pic:spPr>
+                    <a:xfrm>
+                      <a:off x="0" y="0"/>
+                      <a:ext cx="5943600" cy="3962400"/>
+                    </a:xfrm>
+                    <a:prstGeom prst="rect">
+                      <a:avLst/>
+                    </a:prstGeom>
+                  </pic:spPr>
+                </pic:pic>
+              </a:graphicData>
+            </a:graphic>
+          </wp:inline>
+        </w:drawing>
+      </w:r>
+    </w:p>
+    <w:p>
+      <w:r>
+        <w:t xml:space="preserve">Pressing the stop button in the toolbar or selecting </w:t>
+      </w:r>
+      <w:r>
+        <w:rPr>
+          <w:b/>
+          <w:bCs/>
+        </w:rPr>
+        <w:t>Stop Debugging</w:t>
+      </w:r>
+      <w:r>
+        <w:t xml:space="preserve"> from the </w:t>
+      </w:r>
+      <w:r>
+        <w:rPr>
+          <w:b/>
+          <w:bCs/>
+        </w:rPr>
+        <w:t>Debug</w:t>
+      </w:r>
+      <w:r>
+        <w:t xml:space="preserve"> menu will stop the debugger and let you go back to editing. </w:t>
+      </w:r>
+    </w:p>
+    <w:p>
+      <w:pPr>
+        <w:pStyle w:val="Heading1"/>
+      </w:pPr>
+      <w:r>
+        <w:t>Writing the serializer</w:t>
+      </w:r>
+    </w:p>
+    <w:p>
+      <w:r>
+        <w:t>You</w:t>
+      </w:r>
+      <w:r>
+        <w:t>’ll be filling in methods in the files Serializer.cs and Deserializer.cs.</w:t>
+      </w:r>
+    </w:p>
+    <w:p>
+      <w:r>
+        <w:rPr>
+          <w:b/>
+          <w:bCs/>
+        </w:rPr>
+        <w:t>Important:</w:t>
+      </w:r>
+      <w:r>
+        <w:t xml:space="preserve"> do not modify any of the other files.  When we test your code, we will only use your Serializer.cs and Deserializer.cs files.  </w:t>
+      </w:r>
+      <w:proofErr w:type="gramStart"/>
+      <w:r>
+        <w:t>So</w:t>
+      </w:r>
+      <w:proofErr w:type="gramEnd"/>
+      <w:r>
+        <w:t xml:space="preserve"> if they depend on changes you made to other files, your code will fail when it is being graded.</w:t>
+      </w:r>
+    </w:p>
+    <w:p>
+      <w:pPr>
+        <w:pStyle w:val="Heading2"/>
+      </w:pPr>
+      <w:r>
+        <w:t>Writing simple objects</w:t>
+      </w:r>
+    </w:p>
+    <w:p>
+      <w:r>
+        <w:t xml:space="preserve">Now go to the </w:t>
+      </w:r>
+      <w:proofErr w:type="gramStart"/>
+      <w:r>
+        <w:rPr>
+          <w:rFonts w:ascii="Consolas" w:hAnsi="Consolas"/>
+        </w:rPr>
+        <w:t>WriteObject(</w:t>
+      </w:r>
+      <w:proofErr w:type="gramEnd"/>
+      <w:r>
+        <w:rPr>
+          <w:rFonts w:ascii="Consolas" w:hAnsi="Consolas"/>
+        </w:rPr>
+        <w:t>)</w:t>
+      </w:r>
+      <w:r>
+        <w:t xml:space="preserve"> method in </w:t>
+      </w:r>
+      <w:r>
+        <w:t>Serializer</w:t>
+      </w:r>
+      <w:r>
+        <w:t xml:space="preserve">.cs.  </w:t>
+      </w:r>
+      <w:r>
+        <w:rPr>
+          <w:rFonts w:ascii="Consolas" w:hAnsi="Consolas"/>
+        </w:rPr>
+        <w:t>WriteObject</w:t>
+      </w:r>
+      <w:r>
+        <w:t xml:space="preserve"> is mostly doing a case analysis of the different kinds of objects that might be passed to it.  Fill in the code for each of those cases.  We’ve put in lines that say “</w:t>
+      </w:r>
+      <w:r>
+        <w:rPr>
+          <w:rFonts w:ascii="Consolas" w:hAnsi="Consolas"/>
+        </w:rPr>
+        <w:t xml:space="preserve">throw new </w:t>
+      </w:r>
+      <w:proofErr w:type="gramStart"/>
+      <w:r>
+        <w:rPr>
+          <w:rFonts w:ascii="Consolas" w:hAnsi="Consolas"/>
+        </w:rPr>
+        <w:t>NotImplementedException(</w:t>
+      </w:r>
+      <w:proofErr w:type="gramEnd"/>
+      <w:r>
+        <w:rPr>
+          <w:rFonts w:ascii="Consolas" w:hAnsi="Consolas"/>
+        </w:rPr>
+        <w:t>"Fill me in!"</w:t>
+      </w:r>
+      <w:r>
+        <w:rPr>
+          <w:rFonts w:ascii="Consolas" w:hAnsi="Consolas"/>
+        </w:rPr>
+        <w:t>);</w:t>
+      </w:r>
+      <w:r>
+        <w:t>” everywhere you need to add code.  Replace these lines with the right code to write out the object o in the correct format.  Note that strings should be written with " marks before and after them.</w:t>
+      </w:r>
+    </w:p>
+    <w:p>
+      <w:r>
+        <w:t xml:space="preserve">After you fill in each case in </w:t>
+      </w:r>
+      <w:proofErr w:type="gramStart"/>
+      <w:r>
+        <w:rPr>
+          <w:rFonts w:ascii="Consolas" w:hAnsi="Consolas"/>
+        </w:rPr>
+        <w:t>WriteObject(</w:t>
+      </w:r>
+      <w:proofErr w:type="gramEnd"/>
+      <w:r>
+        <w:rPr>
+          <w:rFonts w:ascii="Consolas" w:hAnsi="Consolas"/>
+        </w:rPr>
+        <w:t>)</w:t>
+      </w:r>
+      <w:r>
+        <w:t>, try</w:t>
+      </w:r>
+      <w:r>
+        <w:t xml:space="preserve"> rerunning the tests, and you should see them gradually start passing</w:t>
+      </w:r>
+      <w:r>
+        <w:t>.</w:t>
+      </w:r>
+    </w:p>
+    <w:p>
+      <w:pPr>
+        <w:pStyle w:val="Heading2"/>
+      </w:pPr>
+      <w:r>
+        <w:t>Writing complex objects</w:t>
+      </w:r>
+    </w:p>
+    <w:p>
+      <w:r>
+        <w:t xml:space="preserve">Once you finish filling in </w:t>
+      </w:r>
+      <w:proofErr w:type="gramStart"/>
+      <w:r>
+        <w:rPr>
+          <w:rFonts w:ascii="Consolas" w:hAnsi="Consolas"/>
+        </w:rPr>
+        <w:t>WriteObject(</w:t>
+      </w:r>
+      <w:proofErr w:type="gramEnd"/>
+      <w:r>
+        <w:rPr>
+          <w:rFonts w:ascii="Consolas" w:hAnsi="Consolas"/>
+        </w:rPr>
+        <w:t>)</w:t>
+      </w:r>
+      <w:r>
+        <w:t xml:space="preserve">, you’ll need to fill in </w:t>
+      </w:r>
+      <w:r>
+        <w:rPr>
+          <w:rFonts w:ascii="Consolas" w:hAnsi="Consolas"/>
+        </w:rPr>
+        <w:t>WriteComplexObject()</w:t>
+      </w:r>
+      <w:r>
+        <w:t xml:space="preserve">.  This is the method that gets called to serialize objects that have fields in them.  You will need to assign the object a </w:t>
+      </w:r>
+      <w:r>
+        <w:lastRenderedPageBreak/>
+        <w:t xml:space="preserve">serial number, if you haven’t already, and remember that serial number in a hash table (use the </w:t>
+      </w:r>
+      <w:r>
+        <w:rPr>
+          <w:rFonts w:ascii="Consolas" w:hAnsi="Consolas"/>
+        </w:rPr>
+        <w:t>Dictionary&lt;</w:t>
+      </w:r>
+      <w:proofErr w:type="gramStart"/>
+      <w:r>
+        <w:rPr>
+          <w:rFonts w:ascii="Consolas" w:hAnsi="Consolas"/>
+        </w:rPr>
+        <w:t>object,int</w:t>
+      </w:r>
+      <w:proofErr w:type="gramEnd"/>
+      <w:r>
+        <w:rPr>
+          <w:rFonts w:ascii="Consolas" w:hAnsi="Consolas"/>
+        </w:rPr>
+        <w:t>&gt;</w:t>
+      </w:r>
+      <w:r>
+        <w:t xml:space="preserve"> data type; search for “C# Dictionary class” for documentation).  If there’s already a serial number assigned to the object, then you’ve already written the object once in this serialization, so just write out a # followed by the number.  If you haven’t already assigned a number, assign one, remember it, write out # followed by the number, and the write </w:t>
+      </w:r>
+      <w:proofErr w:type="gramStart"/>
+      <w:r>
+        <w:t>{ }s</w:t>
+      </w:r>
+      <w:proofErr w:type="gramEnd"/>
+      <w:r>
+        <w:t xml:space="preserve"> with the type and fields written inside, separated by commas.</w:t>
+      </w:r>
+    </w:p>
+    <w:p>
+      <w:pPr>
+        <w:pStyle w:val="Heading1"/>
+      </w:pPr>
+      <w:r>
+        <w:t>Writing the Deserializer</w:t>
+      </w:r>
+    </w:p>
+    <w:p>
+      <w:r>
+        <w:t xml:space="preserve">Now you’ll do the same thing but for the deserializer.  We won’t make you fill in the </w:t>
+      </w:r>
+      <w:proofErr w:type="gramStart"/>
+      <w:r>
+        <w:rPr>
+          <w:rFonts w:ascii="Consolas" w:hAnsi="Consolas"/>
+        </w:rPr>
+        <w:t>ReadObject(</w:t>
+      </w:r>
+      <w:proofErr w:type="gramEnd"/>
+      <w:r>
+        <w:rPr>
+          <w:rFonts w:ascii="Consolas" w:hAnsi="Consolas"/>
+        </w:rPr>
+        <w:t>)</w:t>
+      </w:r>
+      <w:r>
+        <w:t xml:space="preserve"> method, but you should fill in the blanks in </w:t>
+      </w:r>
+      <w:r>
+        <w:rPr>
+          <w:rFonts w:ascii="Consolas" w:hAnsi="Consolas"/>
+        </w:rPr>
+        <w:t>ReadComplexObject()</w:t>
+      </w:r>
+      <w:r>
+        <w:t>.  Again, save your file and try the game to see if your tests are succeeding.</w:t>
+      </w:r>
+    </w:p>
+    <w:p>
+      <w:r>
+        <w:rPr>
+          <w:b/>
+          <w:bCs/>
+        </w:rPr>
+        <w:t>Important</w:t>
+      </w:r>
+      <w:r>
+        <w:rPr>
+          <w:b/>
+          <w:bCs/>
+        </w:rPr>
+        <w:t>:</w:t>
+      </w:r>
+      <w:r>
+        <w:t xml:space="preserve"> If you want to add any additional methods or fields to the Deserializer class, include them inside </w:t>
+      </w:r>
       <w:r>
         <w:t>Deserializer</w:t>
       </w:r>
-      <w:proofErr w:type="spellEnd"/>
-      <w:r>
-        <w:t xml:space="preserve"> class, include them inside </w:t>
-      </w:r>
-      <w:proofErr w:type="spellStart"/>
-      <w:r>
-        <w:t>StudentCode.cs</w:t>
-      </w:r>
-      <w:proofErr w:type="spellEnd"/>
-      <w:r>
-        <w:t xml:space="preserve"> inside the area that starts saying “public partial class </w:t>
-      </w:r>
-      <w:proofErr w:type="spellStart"/>
-      <w:r>
-        <w:t>Deserializer</w:t>
-      </w:r>
-      <w:proofErr w:type="spellEnd"/>
-      <w:r>
-        <w:t xml:space="preserve"> </w:t>
-      </w:r>
-      <w:proofErr w:type="gramStart"/>
-      <w:r>
-        <w:t>{ …</w:t>
-      </w:r>
-      <w:proofErr w:type="gramEnd"/>
-      <w:r>
-        <w:t xml:space="preserve"> }”.  Any code you write for the </w:t>
-      </w:r>
-      <w:proofErr w:type="spellStart"/>
-      <w:r>
-        <w:t>deserializer</w:t>
-      </w:r>
-      <w:proofErr w:type="spellEnd"/>
-      <w:r>
-        <w:t xml:space="preserve"> should be between those </w:t>
-      </w:r>
-      <w:proofErr w:type="gramStart"/>
-      <w:r>
-        <w:t>{ }</w:t>
-      </w:r>
-      <w:proofErr w:type="gramEnd"/>
-      <w:r>
-        <w:t xml:space="preserve">s.  </w:t>
-      </w:r>
-    </w:p>
-    <w:p>
-      <w:r>
-        <w:t>If the tests print that your score is 100, then you’re done!</w:t>
+      <w:r>
+        <w:t>.cs</w:t>
+      </w:r>
+      <w:r>
+        <w:t>.</w:t>
       </w:r>
     </w:p>
     <w:p>
@@ -2633,15 +2782,7 @@
     </w:p>
     <w:p>
       <w:r>
-        <w:t xml:space="preserve">For most assignments, you’ll turn in your full Unity project.  But for this assignment, just turn in your </w:t>
-      </w:r>
-      <w:proofErr w:type="spellStart"/>
-      <w:r>
-        <w:t>StudentCode.cs</w:t>
-      </w:r>
-      <w:proofErr w:type="spellEnd"/>
-      <w:r>
-        <w:t xml:space="preserve"> file.  Upload it to Canvas.</w:t>
+        <w:t>When you’re finished, save all your files, rerun the tests to make sure they work, and make sure your code compiles without issuing warnings.  Once everything works smoothly, make a zip file consisting of just your Serializer.cs and Deserializer.cs files and upload it to Canvas.</w:t>
       </w:r>
     </w:p>
     <w:sectPr>
@@ -2655,7 +2796,7 @@
 </file>
 
 <file path=word/numbering.xml><?xml version="1.0" encoding="utf-8"?>
-<w:numbering xmlns:wpc="http://schemas.microsoft.com/office/word/2010/wordprocessingCanvas" xmlns:cx="http://schemas.microsoft.com/office/drawing/2014/chartex" xmlns:cx1="http://schemas.microsoft.com/office/drawing/2015/9/8/chartex" xmlns:cx2="http://schemas.microsoft.com/office/drawing/2015/10/21/chartex" xmlns:cx3="http://schemas.microsoft.com/office/drawing/2016/5/9/chartex" xmlns:cx4="http://schemas.microsoft.com/office/drawing/2016/5/10/chartex" xmlns:cx5="http://schemas.microsoft.com/office/drawing/2016/5/11/chartex" xmlns:cx6="http://schemas.microsoft.com/office/drawing/2016/5/12/chartex" xmlns:cx7="http://schemas.microsoft.com/office/drawing/2016/5/13/chartex" xmlns:cx8="http://schemas.microsoft.com/office/drawing/2016/5/14/chartex" xmlns:mc="http://schemas.openxmlformats.org/markup-compatibility/2006" xmlns:aink="http://schemas.microsoft.com/office/drawing/2016/ink" xmlns:am3d="http://schemas.microsoft.com/office/drawing/2017/model3d" xmlns:o="urn:schemas-microsoft-com:office:office" xmlns:r="http://schemas.openxmlformats.org/officeDocument/2006/relationships" xmlns:m="http://schemas.openxmlformats.org/officeDocument/2006/math" xmlns:v="urn:schemas-microsoft-com:vml" xmlns:wp14="http://schemas.microsoft.com/office/word/2010/wordprocessingDrawing" xmlns:wp="http://schemas.openxmlformats.org/drawingml/2006/wordprocessingDrawing" xmlns:w10="urn:schemas-microsoft-com:office:word" xmlns:w="http://schemas.openxmlformats.org/wordprocessingml/2006/main" xmlns:w14="http://schemas.microsoft.com/office/word/2010/wordml" xmlns:w15="http://schemas.microsoft.com/office/word/2012/wordml" xmlns:w16cex="http://schemas.microsoft.com/office/word/2018/wordml/cex" xmlns:w16cid="http://schemas.microsoft.com/office/word/2016/wordml/cid" xmlns:w16="http://schemas.microsoft.com/office/word/2018/wordml" xmlns:w16sdtdh="http://schemas.microsoft.com/office/word/2020/wordml/sdtdatahash" xmlns:w16se="http://schemas.microsoft.com/office/word/2015/wordml/symex" xmlns:wpg="http://schemas.microsoft.com/office/word/2010/wordprocessingGroup" xmlns:wpi="http://schemas.microsoft.com/office/word/2010/wordprocessingInk" xmlns:wne="http://schemas.microsoft.com/office/word/2006/wordml" xmlns:wps="http://schemas.microsoft.com/office/word/2010/wordprocessingShape" mc:Ignorable="w14 w15 w16se w16cid w16 w16cex w16sdtdh wp14">
+<w:numbering xmlns:wpc="http://schemas.microsoft.com/office/word/2010/wordprocessingCanvas" xmlns:cx="http://schemas.microsoft.com/office/drawing/2014/chartex" xmlns:cx1="http://schemas.microsoft.com/office/drawing/2015/9/8/chartex" xmlns:cx2="http://schemas.microsoft.com/office/drawing/2015/10/21/chartex" xmlns:cx3="http://schemas.microsoft.com/office/drawing/2016/5/9/chartex" xmlns:cx4="http://schemas.microsoft.com/office/drawing/2016/5/10/chartex" xmlns:cx5="http://schemas.microsoft.com/office/drawing/2016/5/11/chartex" xmlns:cx6="http://schemas.microsoft.com/office/drawing/2016/5/12/chartex" xmlns:cx7="http://schemas.microsoft.com/office/drawing/2016/5/13/chartex" xmlns:cx8="http://schemas.microsoft.com/office/drawing/2016/5/14/chartex" xmlns:mc="http://schemas.openxmlformats.org/markup-compatibility/2006" xmlns:aink="http://schemas.microsoft.com/office/drawing/2016/ink" xmlns:am3d="http://schemas.microsoft.com/office/drawing/2017/model3d" xmlns:o="urn:schemas-microsoft-com:office:office" xmlns:oel="http://schemas.microsoft.com/office/2019/extlst" xmlns:r="http://schemas.openxmlformats.org/officeDocument/2006/relationships" xmlns:m="http://schemas.openxmlformats.org/officeDocument/2006/math" xmlns:v="urn:schemas-microsoft-com:vml" xmlns:wp14="http://schemas.microsoft.com/office/word/2010/wordprocessingDrawing" xmlns:wp="http://schemas.openxmlformats.org/drawingml/2006/wordprocessingDrawing" xmlns:w10="urn:schemas-microsoft-com:office:word" xmlns:w="http://schemas.openxmlformats.org/wordprocessingml/2006/main" xmlns:w14="http://schemas.microsoft.com/office/word/2010/wordml" xmlns:w15="http://schemas.microsoft.com/office/word/2012/wordml" xmlns:w16cex="http://schemas.microsoft.com/office/word/2018/wordml/cex" xmlns:w16cid="http://schemas.microsoft.com/office/word/2016/wordml/cid" xmlns:w16="http://schemas.microsoft.com/office/word/2018/wordml" xmlns:w16sdtdh="http://schemas.microsoft.com/office/word/2020/wordml/sdtdatahash" xmlns:w16se="http://schemas.microsoft.com/office/word/2015/wordml/symex" xmlns:wpg="http://schemas.microsoft.com/office/word/2010/wordprocessingGroup" xmlns:wpi="http://schemas.microsoft.com/office/word/2010/wordprocessingInk" xmlns:wne="http://schemas.microsoft.com/office/word/2006/wordml" xmlns:wps="http://schemas.microsoft.com/office/word/2010/wordprocessingShape" mc:Ignorable="w14 w15 w16se w16cid w16 w16cex w16sdtdh wp14">
   <w:abstractNum w:abstractNumId="0" w15:restartNumberingAfterBreak="0">
     <w:nsid w:val="002548B5"/>
     <w:multiLevelType w:val="hybridMultilevel"/>
@@ -3447,25 +3588,25 @@
       </w:rPr>
     </w:lvl>
   </w:abstractNum>
-  <w:num w:numId="1">
+  <w:num w:numId="1" w16cid:durableId="1917279235">
     <w:abstractNumId w:val="6"/>
   </w:num>
-  <w:num w:numId="2">
+  <w:num w:numId="2" w16cid:durableId="1268344662">
     <w:abstractNumId w:val="2"/>
   </w:num>
-  <w:num w:numId="3">
+  <w:num w:numId="3" w16cid:durableId="1948848664">
     <w:abstractNumId w:val="0"/>
   </w:num>
-  <w:num w:numId="4">
+  <w:num w:numId="4" w16cid:durableId="1095441872">
     <w:abstractNumId w:val="1"/>
   </w:num>
-  <w:num w:numId="5">
+  <w:num w:numId="5" w16cid:durableId="128480419">
     <w:abstractNumId w:val="3"/>
   </w:num>
-  <w:num w:numId="6">
+  <w:num w:numId="6" w16cid:durableId="2127849288">
     <w:abstractNumId w:val="5"/>
   </w:num>
-  <w:num w:numId="7">
+  <w:num w:numId="7" w16cid:durableId="1107890438">
     <w:abstractNumId w:val="4"/>
   </w:num>
 </w:numbering>
@@ -4779,4 +4920,16 @@
     </a:ext>
   </a:extLst>
 </a:theme>
+</file>
+
+<file path=customXml/item1.xml><?xml version="1.0" encoding="utf-8"?>
+<b:Sources xmlns:b="http://schemas.openxmlformats.org/officeDocument/2006/bibliography" xmlns="http://schemas.openxmlformats.org/officeDocument/2006/bibliography" SelectedStyle="\APASixthEditionOfficeOnline.xsl" StyleName="APA" Version="6"/>
+</file>
+
+<file path=customXml/itemProps1.xml><?xml version="1.0" encoding="utf-8"?>
+<ds:datastoreItem xmlns:ds="http://schemas.openxmlformats.org/officeDocument/2006/customXml" ds:itemID="{A4F6F506-4671-4F8A-BF38-D57C752188E5}">
+  <ds:schemaRefs>
+    <ds:schemaRef ds:uri="http://schemas.openxmlformats.org/officeDocument/2006/bibliography"/>
+  </ds:schemaRefs>
+</ds:datastoreItem>
 </file>
</xml_diff>

<commit_message>
Updated instructors for Serializer
</commit_message>
<xml_diff>
--- a/Serializer/README.docx
+++ b/Serializer/README.docx
@@ -32,15 +32,7 @@
         <w:t xml:space="preserve">In this assignment, you’ll write a serializer for a simplified subset of the Unity object system.  </w:t>
       </w:r>
       <w:r>
-        <w:t xml:space="preserve">We’re serializing to a text file in a format </w:t>
-      </w:r>
-      <w:proofErr w:type="gramStart"/>
-      <w:r>
-        <w:t>similar to</w:t>
-      </w:r>
-      <w:proofErr w:type="gramEnd"/>
-      <w:r>
-        <w:t xml:space="preserve"> JSON, so you’ll be able to read it.</w:t>
+        <w:t>We’re serializing to a text file in a format similar to JSON, so you’ll be able to read it.</w:t>
       </w:r>
     </w:p>
     <w:p>
@@ -546,15 +538,7 @@
         <w:t>id</w:t>
       </w:r>
       <w:r>
-        <w:t xml:space="preserve"> </w:t>
-      </w:r>
-      <w:proofErr w:type="gramStart"/>
-      <w:r>
-        <w:t>{ type</w:t>
-      </w:r>
-      <w:proofErr w:type="gramEnd"/>
-      <w:r>
-        <w:t xml:space="preserve">: </w:t>
+        <w:t xml:space="preserve"> { type: </w:t>
       </w:r>
       <w:r>
         <w:rPr>
@@ -626,15 +610,7 @@
         <w:t>typename</w:t>
       </w:r>
       <w:r>
-        <w:t xml:space="preserve"> is the name of the type of the object.  You can get the type of an object by calling its </w:t>
-      </w:r>
-      <w:proofErr w:type="gramStart"/>
-      <w:r>
-        <w:t>GetType(</w:t>
-      </w:r>
-      <w:proofErr w:type="gramEnd"/>
-      <w:r>
-        <w:t>) method, and you can get a type’s name by looking at its .Name field.</w:t>
+        <w:t xml:space="preserve"> is the name of the type of the object.  You can get the type of an object by calling its GetType() method, and you can get a type’s name by looking at its .Name field.</w:t>
       </w:r>
     </w:p>
     <w:p>
@@ -894,23 +870,23 @@
           <w:rFonts w:ascii="Consolas" w:hAnsi="Consolas"/>
           <w:lang w:val="fr-FR"/>
         </w:rPr>
-        <w:t xml:space="preserve">                    </w:t>
-      </w:r>
-      <w:proofErr w:type="gramStart"/>
-      <w:r>
+        <w:t xml:space="preserve">                    type: "Transform",</w:t>
+      </w:r>
+    </w:p>
+    <w:p>
+      <w:pPr>
+        <w:spacing w:after="0" w:line="240" w:lineRule="auto"/>
         <w:rPr>
           <w:rFonts w:ascii="Consolas" w:hAnsi="Consolas"/>
           <w:lang w:val="fr-FR"/>
         </w:rPr>
-        <w:t>type:</w:t>
-      </w:r>
-      <w:proofErr w:type="gramEnd"/>
+      </w:pPr>
       <w:r>
         <w:rPr>
           <w:rFonts w:ascii="Consolas" w:hAnsi="Consolas"/>
           <w:lang w:val="fr-FR"/>
         </w:rPr>
-        <w:t xml:space="preserve"> "Transform",</w:t>
+        <w:t xml:space="preserve">                    X: 100,</w:t>
       </w:r>
     </w:p>
     <w:p>
@@ -926,87 +902,23 @@
           <w:rFonts w:ascii="Consolas" w:hAnsi="Consolas"/>
           <w:lang w:val="fr-FR"/>
         </w:rPr>
-        <w:t xml:space="preserve">                    </w:t>
-      </w:r>
-      <w:proofErr w:type="gramStart"/>
-      <w:r>
+        <w:t xml:space="preserve">                    Y: 100,</w:t>
+      </w:r>
+    </w:p>
+    <w:p>
+      <w:pPr>
+        <w:spacing w:after="0" w:line="240" w:lineRule="auto"/>
         <w:rPr>
           <w:rFonts w:ascii="Consolas" w:hAnsi="Consolas"/>
           <w:lang w:val="fr-FR"/>
         </w:rPr>
-        <w:t>X:</w:t>
-      </w:r>
-      <w:proofErr w:type="gramEnd"/>
+      </w:pPr>
       <w:r>
         <w:rPr>
           <w:rFonts w:ascii="Consolas" w:hAnsi="Consolas"/>
           <w:lang w:val="fr-FR"/>
         </w:rPr>
-        <w:t xml:space="preserve"> 100,</w:t>
-      </w:r>
-    </w:p>
-    <w:p>
-      <w:pPr>
-        <w:spacing w:after="0" w:line="240" w:lineRule="auto"/>
-        <w:rPr>
-          <w:rFonts w:ascii="Consolas" w:hAnsi="Consolas"/>
-          <w:lang w:val="fr-FR"/>
-        </w:rPr>
-      </w:pPr>
-      <w:r>
-        <w:rPr>
-          <w:rFonts w:ascii="Consolas" w:hAnsi="Consolas"/>
-          <w:lang w:val="fr-FR"/>
-        </w:rPr>
-        <w:t xml:space="preserve">                    </w:t>
-      </w:r>
-      <w:proofErr w:type="gramStart"/>
-      <w:r>
-        <w:rPr>
-          <w:rFonts w:ascii="Consolas" w:hAnsi="Consolas"/>
-          <w:lang w:val="fr-FR"/>
-        </w:rPr>
-        <w:t>Y:</w:t>
-      </w:r>
-      <w:proofErr w:type="gramEnd"/>
-      <w:r>
-        <w:rPr>
-          <w:rFonts w:ascii="Consolas" w:hAnsi="Consolas"/>
-          <w:lang w:val="fr-FR"/>
-        </w:rPr>
-        <w:t xml:space="preserve"> 100,</w:t>
-      </w:r>
-    </w:p>
-    <w:p>
-      <w:pPr>
-        <w:spacing w:after="0" w:line="240" w:lineRule="auto"/>
-        <w:rPr>
-          <w:rFonts w:ascii="Consolas" w:hAnsi="Consolas"/>
-          <w:lang w:val="fr-FR"/>
-        </w:rPr>
-      </w:pPr>
-      <w:r>
-        <w:rPr>
-          <w:rFonts w:ascii="Consolas" w:hAnsi="Consolas"/>
-          <w:lang w:val="fr-FR"/>
-        </w:rPr>
-        <w:t xml:space="preserve">                    </w:t>
-      </w:r>
-      <w:proofErr w:type="gramStart"/>
-      <w:r>
-        <w:rPr>
-          <w:rFonts w:ascii="Consolas" w:hAnsi="Consolas"/>
-          <w:lang w:val="fr-FR"/>
-        </w:rPr>
-        <w:t>parent:</w:t>
-      </w:r>
-      <w:proofErr w:type="gramEnd"/>
-      <w:r>
-        <w:rPr>
-          <w:rFonts w:ascii="Consolas" w:hAnsi="Consolas"/>
-          <w:lang w:val="fr-FR"/>
-        </w:rPr>
-        <w:t xml:space="preserve"> #1,</w:t>
+        <w:t xml:space="preserve">                    parent: #1,</w:t>
       </w:r>
     </w:p>
     <w:p>
@@ -1112,21 +1024,7 @@
         <w:rPr>
           <w:rFonts w:ascii="Consolas" w:hAnsi="Consolas"/>
         </w:rPr>
-        <w:t xml:space="preserve">                            children: </w:t>
-      </w:r>
-      <w:proofErr w:type="gramStart"/>
-      <w:r>
-        <w:rPr>
-          <w:rFonts w:ascii="Consolas" w:hAnsi="Consolas"/>
-        </w:rPr>
-        <w:t>[ ]</w:t>
-      </w:r>
-      <w:proofErr w:type="gramEnd"/>
-      <w:r>
-        <w:rPr>
-          <w:rFonts w:ascii="Consolas" w:hAnsi="Consolas"/>
-        </w:rPr>
-        <w:t>,</w:t>
+        <w:t xml:space="preserve">                            children: [ ],</w:t>
       </w:r>
     </w:p>
     <w:p>
@@ -1423,197 +1321,140 @@
         </w:rPr>
         <w:t xml:space="preserve">                                </w:t>
       </w:r>
-      <w:proofErr w:type="gramStart"/>
       <w:r>
         <w:rPr>
           <w:rFonts w:ascii="Consolas" w:hAnsi="Consolas"/>
           <w:lang w:val="fr-FR"/>
         </w:rPr>
-        <w:t>gameObject:</w:t>
-      </w:r>
-      <w:proofErr w:type="gramEnd"/>
-      <w:r>
+        <w:t>gameObject: #5</w:t>
+      </w:r>
+    </w:p>
+    <w:p>
+      <w:pPr>
+        <w:spacing w:after="0" w:line="240" w:lineRule="auto"/>
         <w:rPr>
           <w:rFonts w:ascii="Consolas" w:hAnsi="Consolas"/>
           <w:lang w:val="fr-FR"/>
         </w:rPr>
-        <w:t xml:space="preserve"> #5</w:t>
-      </w:r>
-    </w:p>
-    <w:p>
-      <w:pPr>
-        <w:spacing w:after="0" w:line="240" w:lineRule="auto"/>
+      </w:pPr>
+      <w:r>
         <w:rPr>
           <w:rFonts w:ascii="Consolas" w:hAnsi="Consolas"/>
           <w:lang w:val="fr-FR"/>
         </w:rPr>
-      </w:pPr>
-      <w:r>
+        <w:t xml:space="preserve">                            }</w:t>
+      </w:r>
+    </w:p>
+    <w:p>
+      <w:pPr>
+        <w:spacing w:after="0" w:line="240" w:lineRule="auto"/>
         <w:rPr>
           <w:rFonts w:ascii="Consolas" w:hAnsi="Consolas"/>
           <w:lang w:val="fr-FR"/>
         </w:rPr>
-        <w:t xml:space="preserve">                            }</w:t>
-      </w:r>
-    </w:p>
-    <w:p>
-      <w:pPr>
-        <w:spacing w:after="0" w:line="240" w:lineRule="auto"/>
+      </w:pPr>
+      <w:r>
         <w:rPr>
           <w:rFonts w:ascii="Consolas" w:hAnsi="Consolas"/>
           <w:lang w:val="fr-FR"/>
         </w:rPr>
-      </w:pPr>
-      <w:r>
+        <w:t xml:space="preserve">                         ]</w:t>
+      </w:r>
+    </w:p>
+    <w:p>
+      <w:pPr>
+        <w:spacing w:after="0" w:line="240" w:lineRule="auto"/>
         <w:rPr>
           <w:rFonts w:ascii="Consolas" w:hAnsi="Consolas"/>
           <w:lang w:val="fr-FR"/>
         </w:rPr>
-        <w:t xml:space="preserve">                         ]</w:t>
-      </w:r>
-    </w:p>
-    <w:p>
-      <w:pPr>
-        <w:spacing w:after="0" w:line="240" w:lineRule="auto"/>
+      </w:pPr>
+      <w:r>
         <w:rPr>
           <w:rFonts w:ascii="Consolas" w:hAnsi="Consolas"/>
           <w:lang w:val="fr-FR"/>
         </w:rPr>
-      </w:pPr>
-      <w:r>
+        <w:t xml:space="preserve">                    }</w:t>
+      </w:r>
+    </w:p>
+    <w:p>
+      <w:pPr>
+        <w:spacing w:after="0" w:line="240" w:lineRule="auto"/>
         <w:rPr>
           <w:rFonts w:ascii="Consolas" w:hAnsi="Consolas"/>
           <w:lang w:val="fr-FR"/>
         </w:rPr>
-        <w:t xml:space="preserve">                    }</w:t>
-      </w:r>
-    </w:p>
-    <w:p>
-      <w:pPr>
-        <w:spacing w:after="0" w:line="240" w:lineRule="auto"/>
+      </w:pPr>
+      <w:r>
         <w:rPr>
           <w:rFonts w:ascii="Consolas" w:hAnsi="Consolas"/>
           <w:lang w:val="fr-FR"/>
         </w:rPr>
-      </w:pPr>
-      <w:r>
+        <w:t xml:space="preserve">                }, #8{</w:t>
+      </w:r>
+    </w:p>
+    <w:p>
+      <w:pPr>
+        <w:spacing w:after="0" w:line="240" w:lineRule="auto"/>
         <w:rPr>
           <w:rFonts w:ascii="Consolas" w:hAnsi="Consolas"/>
           <w:lang w:val="fr-FR"/>
         </w:rPr>
-        <w:t xml:space="preserve">                }, #8{</w:t>
-      </w:r>
-    </w:p>
-    <w:p>
-      <w:pPr>
-        <w:spacing w:after="0" w:line="240" w:lineRule="auto"/>
+      </w:pPr>
+      <w:r>
         <w:rPr>
           <w:rFonts w:ascii="Consolas" w:hAnsi="Consolas"/>
           <w:lang w:val="fr-FR"/>
         </w:rPr>
-      </w:pPr>
-      <w:r>
+        <w:t xml:space="preserve">                    type: "Transform",</w:t>
+      </w:r>
+    </w:p>
+    <w:p>
+      <w:pPr>
+        <w:spacing w:after="0" w:line="240" w:lineRule="auto"/>
         <w:rPr>
           <w:rFonts w:ascii="Consolas" w:hAnsi="Consolas"/>
           <w:lang w:val="fr-FR"/>
         </w:rPr>
+      </w:pPr>
+      <w:r>
+        <w:rPr>
+          <w:rFonts w:ascii="Consolas" w:hAnsi="Consolas"/>
+          <w:lang w:val="fr-FR"/>
+        </w:rPr>
+        <w:t xml:space="preserve">                    X: 500,</w:t>
+      </w:r>
+    </w:p>
+    <w:p>
+      <w:pPr>
+        <w:spacing w:after="0" w:line="240" w:lineRule="auto"/>
+        <w:rPr>
+          <w:rFonts w:ascii="Consolas" w:hAnsi="Consolas"/>
+          <w:lang w:val="fr-FR"/>
+        </w:rPr>
+      </w:pPr>
+      <w:r>
+        <w:rPr>
+          <w:rFonts w:ascii="Consolas" w:hAnsi="Consolas"/>
+          <w:lang w:val="fr-FR"/>
+        </w:rPr>
+        <w:t xml:space="preserve">                    Y: 550,</w:t>
+      </w:r>
+    </w:p>
+    <w:p>
+      <w:pPr>
+        <w:spacing w:after="0" w:line="240" w:lineRule="auto"/>
+        <w:rPr>
+          <w:rFonts w:ascii="Consolas" w:hAnsi="Consolas"/>
+        </w:rPr>
+      </w:pPr>
+      <w:r>
+        <w:rPr>
+          <w:rFonts w:ascii="Consolas" w:hAnsi="Consolas"/>
+          <w:lang w:val="fr-FR"/>
+        </w:rPr>
         <w:t xml:space="preserve">                    </w:t>
       </w:r>
-      <w:proofErr w:type="gramStart"/>
-      <w:r>
-        <w:rPr>
-          <w:rFonts w:ascii="Consolas" w:hAnsi="Consolas"/>
-          <w:lang w:val="fr-FR"/>
-        </w:rPr>
-        <w:t>type:</w:t>
-      </w:r>
-      <w:proofErr w:type="gramEnd"/>
-      <w:r>
-        <w:rPr>
-          <w:rFonts w:ascii="Consolas" w:hAnsi="Consolas"/>
-          <w:lang w:val="fr-FR"/>
-        </w:rPr>
-        <w:t xml:space="preserve"> "Transform",</w:t>
-      </w:r>
-    </w:p>
-    <w:p>
-      <w:pPr>
-        <w:spacing w:after="0" w:line="240" w:lineRule="auto"/>
-        <w:rPr>
-          <w:rFonts w:ascii="Consolas" w:hAnsi="Consolas"/>
-          <w:lang w:val="fr-FR"/>
-        </w:rPr>
-      </w:pPr>
-      <w:r>
-        <w:rPr>
-          <w:rFonts w:ascii="Consolas" w:hAnsi="Consolas"/>
-          <w:lang w:val="fr-FR"/>
-        </w:rPr>
-        <w:t xml:space="preserve">                    </w:t>
-      </w:r>
-      <w:proofErr w:type="gramStart"/>
-      <w:r>
-        <w:rPr>
-          <w:rFonts w:ascii="Consolas" w:hAnsi="Consolas"/>
-          <w:lang w:val="fr-FR"/>
-        </w:rPr>
-        <w:t>X:</w:t>
-      </w:r>
-      <w:proofErr w:type="gramEnd"/>
-      <w:r>
-        <w:rPr>
-          <w:rFonts w:ascii="Consolas" w:hAnsi="Consolas"/>
-          <w:lang w:val="fr-FR"/>
-        </w:rPr>
-        <w:t xml:space="preserve"> 500,</w:t>
-      </w:r>
-    </w:p>
-    <w:p>
-      <w:pPr>
-        <w:spacing w:after="0" w:line="240" w:lineRule="auto"/>
-        <w:rPr>
-          <w:rFonts w:ascii="Consolas" w:hAnsi="Consolas"/>
-          <w:lang w:val="fr-FR"/>
-        </w:rPr>
-      </w:pPr>
-      <w:r>
-        <w:rPr>
-          <w:rFonts w:ascii="Consolas" w:hAnsi="Consolas"/>
-          <w:lang w:val="fr-FR"/>
-        </w:rPr>
-        <w:t xml:space="preserve">                    </w:t>
-      </w:r>
-      <w:proofErr w:type="gramStart"/>
-      <w:r>
-        <w:rPr>
-          <w:rFonts w:ascii="Consolas" w:hAnsi="Consolas"/>
-          <w:lang w:val="fr-FR"/>
-        </w:rPr>
-        <w:t>Y:</w:t>
-      </w:r>
-      <w:proofErr w:type="gramEnd"/>
-      <w:r>
-        <w:rPr>
-          <w:rFonts w:ascii="Consolas" w:hAnsi="Consolas"/>
-          <w:lang w:val="fr-FR"/>
-        </w:rPr>
-        <w:t xml:space="preserve"> 550,</w:t>
-      </w:r>
-    </w:p>
-    <w:p>
-      <w:pPr>
-        <w:spacing w:after="0" w:line="240" w:lineRule="auto"/>
-        <w:rPr>
-          <w:rFonts w:ascii="Consolas" w:hAnsi="Consolas"/>
-        </w:rPr>
-      </w:pPr>
-      <w:r>
-        <w:rPr>
-          <w:rFonts w:ascii="Consolas" w:hAnsi="Consolas"/>
-          <w:lang w:val="fr-FR"/>
-        </w:rPr>
-        <w:t xml:space="preserve">                    </w:t>
-      </w:r>
       <w:r>
         <w:rPr>
           <w:rFonts w:ascii="Consolas" w:hAnsi="Consolas"/>
@@ -1632,21 +1473,7 @@
         <w:rPr>
           <w:rFonts w:ascii="Consolas" w:hAnsi="Consolas"/>
         </w:rPr>
-        <w:t xml:space="preserve">                    children: </w:t>
-      </w:r>
-      <w:proofErr w:type="gramStart"/>
-      <w:r>
-        <w:rPr>
-          <w:rFonts w:ascii="Consolas" w:hAnsi="Consolas"/>
-        </w:rPr>
-        <w:t>[ ]</w:t>
-      </w:r>
-      <w:proofErr w:type="gramEnd"/>
-      <w:r>
-        <w:rPr>
-          <w:rFonts w:ascii="Consolas" w:hAnsi="Consolas"/>
-        </w:rPr>
-        <w:t>,</w:t>
+        <w:t xml:space="preserve">                    children: [ ],</w:t>
       </w:r>
     </w:p>
     <w:p>
@@ -2008,15 +1835,7 @@
     </w:p>
     <w:p>
       <w:r>
-        <w:t xml:space="preserve">When you start the assignment most or </w:t>
-      </w:r>
-      <w:proofErr w:type="gramStart"/>
-      <w:r>
-        <w:t>all of</w:t>
-      </w:r>
-      <w:proofErr w:type="gramEnd"/>
-      <w:r>
-        <w:t xml:space="preserve"> the tests will fail.  As you implement parts of the assignment, more tests will succeed.  When all the tests succeed, you’re done.</w:t>
+        <w:t>When you start the assignment most or all of the tests will fail.  As you implement parts of the assignment, more tests will succeed.  When all the tests succeed, you’re done.</w:t>
       </w:r>
     </w:p>
     <w:p>
@@ -2024,20 +1843,65 @@
         <w:pStyle w:val="Heading1"/>
       </w:pPr>
       <w:r>
+        <w:t>Installing .NET 6</w:t>
+      </w:r>
+    </w:p>
+    <w:p>
+      <w:r>
+        <w:t xml:space="preserve">The good news is that installing Unity installs Visual Studio and installing Visual Studio installs the current version of .NET.  The bad news is that the current version of Unity is Unity 2021; Unity 2022 is still in alpha.  And Unity 2021, in spite of the fact that we are using a build of it made by Unity this month, installs the version of Visual Studio from 2019, and that *probably* installs .NET 5, not .NET 6, which is the current version.  So when you open up the assignment (next section), Visual Studio may complain that it can’t open the projects because you don’t have the right version of .NET installed.  </w:t>
+      </w:r>
+      <w:r>
+        <w:t>If it opens fine, you can skip this section.</w:t>
+      </w:r>
+    </w:p>
+    <w:p>
+      <w:r>
+        <w:t xml:space="preserve">If it won’t open the projects, then go to </w:t>
+      </w:r>
+      <w:hyperlink r:id="rId6" w:history="1">
+        <w:r>
+          <w:rPr>
+            <w:rStyle w:val="Hyperlink"/>
+          </w:rPr>
+          <w:t>https://dotnet.microsoft.com/en-us/download/dotnet/6.0</w:t>
+        </w:r>
+      </w:hyperlink>
+      <w:r>
+        <w:t>.  You’ll see a section where it says “SDK 6.0.</w:t>
+      </w:r>
+      <w:r>
+        <w:rPr>
+          <w:i/>
+          <w:iCs/>
+        </w:rPr>
+        <w:t>something</w:t>
+      </w:r>
+      <w:r>
+        <w:t>”.  That’s what you want.  If you’re running on Windows, choose the “x64” link under windows, in the column labeled “Installers”.</w:t>
+      </w:r>
+      <w:r>
+        <w:t xml:space="preserve">  X64 means you’re installing for the 64-bit version of the Intel architecture, and you’re getting a nice installer package rather than the raw files.</w:t>
+      </w:r>
+    </w:p>
+    <w:p>
+      <w:r>
+        <w:t xml:space="preserve">If you’re running on MacOS, then there are different versions depending on your Mac hardware.  If you have a Mac with “Apple Silicon”, that is either the M1, M1 Pro, M1 Max, M1 Ultra, or M2 processors, then choose the </w:t>
+      </w:r>
+      <w:r>
+        <w:t>Arm64 link under the “Installers” column.  This means you’re installing the version for 64-bit ARM processors (Apple’s processors are based on the designs of the Arm Ltd. in Cambridge, UK.  If you have an older Intel Mac, then use the link labeled x64 from the Installer column.</w:t>
+      </w:r>
+    </w:p>
+    <w:p>
+      <w:pPr>
+        <w:pStyle w:val="Heading1"/>
+      </w:pPr>
+      <w:r>
         <w:t>Getting started</w:t>
       </w:r>
     </w:p>
     <w:p>
       <w:r>
-        <w:t xml:space="preserve">Start by doing a </w:t>
-      </w:r>
-      <w:proofErr w:type="gramStart"/>
-      <w:r>
-        <w:t>pull on</w:t>
-      </w:r>
-      <w:proofErr w:type="gramEnd"/>
-      <w:r>
-        <w:t xml:space="preserve"> GitHub to make sure you have the most recent version of the repo.  Then open the file </w:t>
+        <w:t xml:space="preserve">Start by doing a pull on GitHub to make sure you have the most recent version of the repo.  Then open the file </w:t>
       </w:r>
       <w:r>
         <w:rPr>
@@ -2064,15 +1928,11 @@
         <w:t>FakeUnity</w:t>
       </w:r>
       <w:r>
-        <w:t xml:space="preserve">, which has a </w:t>
-      </w:r>
-      <w:proofErr w:type="gramStart"/>
-      <w:r>
-        <w:t>classes</w:t>
-      </w:r>
-      <w:proofErr w:type="gramEnd"/>
-      <w:r>
-        <w:t xml:space="preserve"> that implement fake versions of some of the important Unity classes, like GameObject, Transform, and Component, and Serialization, which has the code for the serializer and deserializer.</w:t>
+        <w:t xml:space="preserve">, which has a classes that implement fake versions of some of the </w:t>
+      </w:r>
+      <w:r>
+        <w:lastRenderedPageBreak/>
+        <w:t>important Unity classes, like GameObject, Transform, and Component, and Serialization, which has the code for the serializer and deserializer.</w:t>
       </w:r>
     </w:p>
     <w:p>
@@ -2085,28 +1945,12 @@
     </w:p>
     <w:p>
       <w:r>
-        <w:t xml:space="preserve">Reading other people’s code is one of the most important skills for you as a programmer.  </w:t>
-      </w:r>
-      <w:proofErr w:type="gramStart"/>
-      <w:r>
-        <w:t>So</w:t>
-      </w:r>
-      <w:proofErr w:type="gramEnd"/>
-      <w:r>
-        <w:t xml:space="preserve"> begin by reading all the code we’ve provided.  Your goal here isn’t to memorize the code, just to see what classes and methods are there so that when you need a method to do something we’ve already implemented, you know where to go looking for it.</w:t>
-      </w:r>
-    </w:p>
-    <w:p>
-      <w:r>
-        <w:t xml:space="preserve">IMPORTANT: the code in Utilities.cs uses the reflection features of C#, which we haven’t talked about, and which aren’t central to this class.  </w:t>
-      </w:r>
-      <w:proofErr w:type="gramStart"/>
-      <w:r>
-        <w:t>So</w:t>
-      </w:r>
-      <w:proofErr w:type="gramEnd"/>
-      <w:r>
-        <w:t xml:space="preserve"> while I’m happy to answer any questions about it, don’t feel you need to understand how those methods work.  You just need to understand what they do.</w:t>
+        <w:t>Reading other people’s code is one of the most important skills for you as a programmer.  So begin by reading all the code we’ve provided.  Your goal here isn’t to memorize the code, just to see what classes and methods are there so that when you need a method to do something we’ve already implemented, you know where to go looking for it.</w:t>
+      </w:r>
+    </w:p>
+    <w:p>
+      <w:r>
+        <w:t>IMPORTANT: the code in Utilities.cs uses the reflection features of C#, which we haven’t talked about, and which aren’t central to this class.  So while I’m happy to answer any questions about it, don’t feel you need to understand how those methods work.  You just need to understand what they do.</w:t>
       </w:r>
     </w:p>
     <w:p>
@@ -2196,7 +2040,7 @@
                     <pic:cNvPicPr/>
                   </pic:nvPicPr>
                   <pic:blipFill>
-                    <a:blip r:embed="rId6"/>
+                    <a:blip r:embed="rId7"/>
                     <a:stretch>
                       <a:fillRect/>
                     </a:stretch>
@@ -2219,7 +2063,6 @@
     </w:p>
     <w:p>
       <w:r>
-        <w:lastRenderedPageBreak/>
         <w:t>On mac, it looks like:</w:t>
       </w:r>
     </w:p>
@@ -2244,7 +2087,7 @@
                     <pic:cNvPicPr/>
                   </pic:nvPicPr>
                   <pic:blipFill>
-                    <a:blip r:embed="rId7"/>
+                    <a:blip r:embed="rId8"/>
                     <a:stretch>
                       <a:fillRect/>
                     </a:stretch>
@@ -2275,6 +2118,7 @@
         <w:rPr>
           <w:noProof/>
         </w:rPr>
+        <w:lastRenderedPageBreak/>
         <w:drawing>
           <wp:inline distT="0" distB="0" distL="0" distR="0" wp14:anchorId="0E6F6ABA" wp14:editId="00E2ABF9">
             <wp:extent cx="1197610" cy="2974975"/>
@@ -2291,7 +2135,7 @@
                     <pic:cNvPicPr/>
                   </pic:nvPicPr>
                   <pic:blipFill rotWithShape="1">
-                    <a:blip r:embed="rId8" cstate="print">
+                    <a:blip r:embed="rId9" cstate="print">
                       <a:extLst>
                         <a:ext uri="{28A0092B-C50C-407E-A947-70E740481C1C}">
                           <a14:useLocalDpi xmlns:a14="http://schemas.microsoft.com/office/drawing/2010/main" val="0"/>
@@ -2333,16 +2177,8 @@
         <w:rPr>
           <w:rFonts w:ascii="Consolas" w:hAnsi="Consolas"/>
         </w:rPr>
-        <w:t xml:space="preserve">throw new </w:t>
-      </w:r>
-      <w:proofErr w:type="gramStart"/>
-      <w:r>
-        <w:rPr>
-          <w:rFonts w:ascii="Consolas" w:hAnsi="Consolas"/>
-        </w:rPr>
-        <w:t>NotImplementedException(</w:t>
-      </w:r>
-      <w:proofErr w:type="gramEnd"/>
+        <w:t>throw new NotImplementedException(</w:t>
+      </w:r>
       <w:r>
         <w:rPr>
           <w:rFonts w:ascii="Consolas" w:hAnsi="Consolas"/>
@@ -2392,7 +2228,7 @@
                     <pic:cNvPicPr/>
                   </pic:nvPicPr>
                   <pic:blipFill rotWithShape="1">
-                    <a:blip r:embed="rId9"/>
+                    <a:blip r:embed="rId10"/>
                     <a:srcRect t="39619" b="18818"/>
                     <a:stretch/>
                   </pic:blipFill>
@@ -2447,7 +2283,7 @@
                     <pic:cNvPicPr/>
                   </pic:nvPicPr>
                   <pic:blipFill>
-                    <a:blip r:embed="rId10"/>
+                    <a:blip r:embed="rId11"/>
                     <a:stretch>
                       <a:fillRect/>
                     </a:stretch>
@@ -2518,15 +2354,7 @@
         <w:t>Important:</w:t>
       </w:r>
       <w:r>
-        <w:t xml:space="preserve"> do not modify any of the other files.  When we test your code, we will only use your Serializer.cs and Deserializer.cs files.  </w:t>
-      </w:r>
-      <w:proofErr w:type="gramStart"/>
-      <w:r>
-        <w:t>So</w:t>
-      </w:r>
-      <w:proofErr w:type="gramEnd"/>
-      <w:r>
-        <w:t xml:space="preserve"> if they depend on changes you made to other files, your code will fail when it is being graded.</w:t>
+        <w:t xml:space="preserve"> do not modify any of the other files.  When we test your code, we will only use your Serializer.cs and Deserializer.cs files.  So if they depend on changes you made to other files, your code will fail when it is being graded.</w:t>
       </w:r>
     </w:p>
     <w:p>
@@ -2541,19 +2369,11 @@
       <w:r>
         <w:t xml:space="preserve">Now go to the </w:t>
       </w:r>
-      <w:proofErr w:type="gramStart"/>
-      <w:r>
-        <w:rPr>
-          <w:rFonts w:ascii="Consolas" w:hAnsi="Consolas"/>
-        </w:rPr>
-        <w:t>WriteObject(</w:t>
-      </w:r>
-      <w:proofErr w:type="gramEnd"/>
-      <w:r>
-        <w:rPr>
-          <w:rFonts w:ascii="Consolas" w:hAnsi="Consolas"/>
-        </w:rPr>
-        <w:t>)</w:t>
+      <w:r>
+        <w:rPr>
+          <w:rFonts w:ascii="Consolas" w:hAnsi="Consolas"/>
+        </w:rPr>
+        <w:t>WriteObject()</w:t>
       </w:r>
       <w:r>
         <w:t xml:space="preserve"> method in </w:t>
@@ -2577,16 +2397,8 @@
         <w:rPr>
           <w:rFonts w:ascii="Consolas" w:hAnsi="Consolas"/>
         </w:rPr>
-        <w:t xml:space="preserve">throw new </w:t>
-      </w:r>
-      <w:proofErr w:type="gramStart"/>
-      <w:r>
-        <w:rPr>
-          <w:rFonts w:ascii="Consolas" w:hAnsi="Consolas"/>
-        </w:rPr>
-        <w:t>NotImplementedException(</w:t>
-      </w:r>
-      <w:proofErr w:type="gramEnd"/>
+        <w:t>throw new NotImplementedException(</w:t>
+      </w:r>
       <w:r>
         <w:rPr>
           <w:rFonts w:ascii="Consolas" w:hAnsi="Consolas"/>
@@ -2607,19 +2419,11 @@
       <w:r>
         <w:t xml:space="preserve">After you fill in each case in </w:t>
       </w:r>
-      <w:proofErr w:type="gramStart"/>
-      <w:r>
-        <w:rPr>
-          <w:rFonts w:ascii="Consolas" w:hAnsi="Consolas"/>
-        </w:rPr>
-        <w:t>WriteObject(</w:t>
-      </w:r>
-      <w:proofErr w:type="gramEnd"/>
-      <w:r>
-        <w:rPr>
-          <w:rFonts w:ascii="Consolas" w:hAnsi="Consolas"/>
-        </w:rPr>
-        <w:t>)</w:t>
+      <w:r>
+        <w:rPr>
+          <w:rFonts w:ascii="Consolas" w:hAnsi="Consolas"/>
+        </w:rPr>
+        <w:t>WriteObject()</w:t>
       </w:r>
       <w:r>
         <w:t>, try</w:t>
@@ -2643,19 +2447,11 @@
       <w:r>
         <w:t xml:space="preserve">Once you finish filling in </w:t>
       </w:r>
-      <w:proofErr w:type="gramStart"/>
-      <w:r>
-        <w:rPr>
-          <w:rFonts w:ascii="Consolas" w:hAnsi="Consolas"/>
-        </w:rPr>
-        <w:t>WriteObject(</w:t>
-      </w:r>
-      <w:proofErr w:type="gramEnd"/>
-      <w:r>
-        <w:rPr>
-          <w:rFonts w:ascii="Consolas" w:hAnsi="Consolas"/>
-        </w:rPr>
-        <w:t>)</w:t>
+      <w:r>
+        <w:rPr>
+          <w:rFonts w:ascii="Consolas" w:hAnsi="Consolas"/>
+        </w:rPr>
+        <w:t>WriteObject()</w:t>
       </w:r>
       <w:r>
         <w:t xml:space="preserve">, you’ll need to fill in </w:t>
@@ -2677,32 +2473,10 @@
         <w:rPr>
           <w:rFonts w:ascii="Consolas" w:hAnsi="Consolas"/>
         </w:rPr>
-        <w:t>Dictionary&lt;</w:t>
-      </w:r>
-      <w:proofErr w:type="gramStart"/>
-      <w:r>
-        <w:rPr>
-          <w:rFonts w:ascii="Consolas" w:hAnsi="Consolas"/>
-        </w:rPr>
-        <w:t>object,int</w:t>
-      </w:r>
-      <w:proofErr w:type="gramEnd"/>
-      <w:r>
-        <w:rPr>
-          <w:rFonts w:ascii="Consolas" w:hAnsi="Consolas"/>
-        </w:rPr>
-        <w:t>&gt;</w:t>
-      </w:r>
-      <w:r>
-        <w:t xml:space="preserve"> data type; search for “C# Dictionary class” for documentation).  If there’s already a serial number assigned to the object, then you’ve already written the object once in this serialization, so just write out a # followed by the number.  If you haven’t already assigned a number, assign one, remember it, write out # followed by the number, and the write </w:t>
-      </w:r>
-      <w:proofErr w:type="gramStart"/>
-      <w:r>
-        <w:t>{ }s</w:t>
-      </w:r>
-      <w:proofErr w:type="gramEnd"/>
-      <w:r>
-        <w:t xml:space="preserve"> with the type and fields written inside, separated by commas.</w:t>
+        <w:t>Dictionary&lt;object,int&gt;</w:t>
+      </w:r>
+      <w:r>
+        <w:t xml:space="preserve"> data type; search for “C# Dictionary class” for documentation).  If there’s already a serial number assigned to the object, then you’ve already written the object once in this serialization, so just write out a # followed by the number.  If you haven’t already assigned a number, assign one, remember it, write out # followed by the number, and the write { }s with the type and fields written inside, separated by commas.</w:t>
       </w:r>
     </w:p>
     <w:p>
@@ -2717,19 +2491,11 @@
       <w:r>
         <w:t xml:space="preserve">Now you’ll do the same thing but for the deserializer.  We won’t make you fill in the </w:t>
       </w:r>
-      <w:proofErr w:type="gramStart"/>
-      <w:r>
-        <w:rPr>
-          <w:rFonts w:ascii="Consolas" w:hAnsi="Consolas"/>
-        </w:rPr>
-        <w:t>ReadObject(</w:t>
-      </w:r>
-      <w:proofErr w:type="gramEnd"/>
-      <w:r>
-        <w:rPr>
-          <w:rFonts w:ascii="Consolas" w:hAnsi="Consolas"/>
-        </w:rPr>
-        <w:t>)</w:t>
+      <w:r>
+        <w:rPr>
+          <w:rFonts w:ascii="Consolas" w:hAnsi="Consolas"/>
+        </w:rPr>
+        <w:t>ReadObject()</w:t>
       </w:r>
       <w:r>
         <w:t xml:space="preserve"> method, but you should fill in the blanks in </w:t>
@@ -4658,6 +4424,18 @@
       <w:outlineLvl w:val="9"/>
     </w:pPr>
   </w:style>
+  <w:style w:type="character" w:styleId="UnresolvedMention">
+    <w:name w:val="Unresolved Mention"/>
+    <w:basedOn w:val="DefaultParagraphFont"/>
+    <w:uiPriority w:val="99"/>
+    <w:semiHidden/>
+    <w:unhideWhenUsed/>
+    <w:rsid w:val="009328A1"/>
+    <w:rPr>
+      <w:color w:val="605E5C"/>
+      <w:shd w:val="clear" w:color="auto" w:fill="E1DFDD"/>
+    </w:rPr>
+  </w:style>
 </w:styles>
 </file>
 

</xml_diff>